<commit_message>
remove additional issue commission list table rows in transfer acceptance acts
</commit_message>
<xml_diff>
--- a/marer/templates/documents/acts/transfer_acceptance_ip.docx
+++ b/marer/templates/documents/acts/transfer_acceptance_ip.docx
@@ -1,13 +1,15 @@
 
 <file path=word/document.xml><?xml version="1.0" encoding="utf-8"?>
-<w:document xmlns:wpc="http://schemas.microsoft.com/office/word/2010/wordprocessingCanvas" xmlns:cx="http://schemas.microsoft.com/office/drawing/2014/chartex" xmlns:cx1="http://schemas.microsoft.com/office/drawing/2015/9/8/chartex" xmlns:cx2="http://schemas.microsoft.com/office/drawing/2015/10/21/chartex" xmlns:cx3="http://schemas.microsoft.com/office/drawing/2016/5/9/chartex" xmlns:cx4="http://schemas.microsoft.com/office/drawing/2016/5/10/chartex" xmlns:cx5="http://schemas.microsoft.com/office/drawing/2016/5/11/chartex" xmlns:cx6="http://schemas.microsoft.com/office/drawing/2016/5/12/chartex" xmlns:cx7="http://schemas.microsoft.com/office/drawing/2016/5/13/chartex" xmlns:cx8="http://schemas.microsoft.com/office/drawing/2016/5/14/chartex" xmlns:mc="http://schemas.openxmlformats.org/markup-compatibility/2006" xmlns:aink="http://schemas.microsoft.com/office/drawing/2016/ink" xmlns:am3d="http://schemas.microsoft.com/office/drawing/2017/model3d" xmlns:o="urn:schemas-microsoft-com:office:office" xmlns:r="http://schemas.openxmlformats.org/officeDocument/2006/relationships" xmlns:m="http://schemas.openxmlformats.org/officeDocument/2006/math" xmlns:v="urn:schemas-microsoft-com:vml" xmlns:wp14="http://schemas.microsoft.com/office/word/2010/wordprocessingDrawing" xmlns:wp="http://schemas.openxmlformats.org/drawingml/2006/wordprocessingDrawing" xmlns:w10="urn:schemas-microsoft-com:office:word" xmlns:w="http://schemas.openxmlformats.org/wordprocessingml/2006/main" xmlns:w14="http://schemas.microsoft.com/office/word/2010/wordml" xmlns:w15="http://schemas.microsoft.com/office/word/2012/wordml" xmlns:w16cid="http://schemas.microsoft.com/office/word/2016/wordml/cid" xmlns:w16se="http://schemas.microsoft.com/office/word/2015/wordml/symex" xmlns:wpg="http://schemas.microsoft.com/office/word/2010/wordprocessingGroup" xmlns:wpi="http://schemas.microsoft.com/office/word/2010/wordprocessingInk" xmlns:wne="http://schemas.microsoft.com/office/word/2006/wordml" xmlns:wps="http://schemas.microsoft.com/office/word/2010/wordprocessingShape" mc:Ignorable="w14 w15 w16se w16cid wp14">
+<w:document xmlns:o="urn:schemas-microsoft-com:office:office" xmlns:r="http://schemas.openxmlformats.org/officeDocument/2006/relationships" xmlns:v="urn:schemas-microsoft-com:vml" xmlns:w="http://schemas.openxmlformats.org/wordprocessingml/2006/main" xmlns:w10="urn:schemas-microsoft-com:office:word" xmlns:wp="http://schemas.openxmlformats.org/drawingml/2006/wordprocessingDrawing" xmlns:wps="http://schemas.microsoft.com/office/word/2010/wordprocessingShape" xmlns:wpg="http://schemas.microsoft.com/office/word/2010/wordprocessingGroup" xmlns:mc="http://schemas.openxmlformats.org/markup-compatibility/2006" xmlns:wp14="http://schemas.microsoft.com/office/word/2010/wordprocessingDrawing" xmlns:w14="http://schemas.microsoft.com/office/word/2010/wordml" mc:Ignorable="w14 wp14">
   <w:body>
     <w:p>
       <w:pPr>
+        <w:pStyle w:val="Normal"/>
         <w:ind w:firstLine="851"/>
         <w:jc w:val="center"/>
         <w:rPr>
           <w:rFonts w:ascii="Times New Roman" w:hAnsi="Times New Roman"/>
+          <w:b/>
           <w:b/>
           <w:sz w:val="24"/>
           <w:szCs w:val="24"/>
@@ -25,10 +27,12 @@
     </w:p>
     <w:p>
       <w:pPr>
+        <w:pStyle w:val="Normal"/>
         <w:ind w:firstLine="851"/>
         <w:jc w:val="center"/>
         <w:rPr>
           <w:rFonts w:ascii="Times New Roman" w:hAnsi="Times New Roman"/>
+          <w:b/>
           <w:b/>
           <w:sz w:val="24"/>
           <w:szCs w:val="24"/>
@@ -46,22 +50,34 @@
     </w:p>
     <w:p>
       <w:pPr>
+        <w:pStyle w:val="Normal"/>
         <w:ind w:firstLine="851"/>
         <w:jc w:val="center"/>
         <w:rPr>
           <w:rFonts w:ascii="Times New Roman" w:hAnsi="Times New Roman"/>
           <w:b/>
+          <w:b/>
           <w:sz w:val="24"/>
           <w:szCs w:val="24"/>
         </w:rPr>
       </w:pPr>
+      <w:r>
+        <w:rPr>
+          <w:rFonts w:ascii="Times New Roman" w:hAnsi="Times New Roman"/>
+          <w:b/>
+          <w:sz w:val="24"/>
+          <w:szCs w:val="24"/>
+        </w:rPr>
+      </w:r>
     </w:p>
     <w:p>
       <w:pPr>
+        <w:pStyle w:val="Normal"/>
         <w:jc w:val="both"/>
         <w:rPr>
           <w:rFonts w:ascii="Times New Roman" w:hAnsi="Times New Roman"/>
           <w:b/>
+          <w:b/>
         </w:rPr>
       </w:pPr>
       <w:r>
@@ -89,7 +105,6 @@
         </w:rPr>
         <w:t>.</w:t>
       </w:r>
-      <w:proofErr w:type="spellStart"/>
       <w:r>
         <w:rPr>
           <w:rFonts w:ascii="Times New Roman" w:hAnsi="Times New Roman"/>
@@ -99,7 +114,6 @@
         </w:rPr>
         <w:t>bg</w:t>
       </w:r>
-      <w:proofErr w:type="spellEnd"/>
       <w:r>
         <w:rPr>
           <w:rFonts w:ascii="Times New Roman" w:hAnsi="Times New Roman"/>
@@ -148,81 +162,38 @@
           <w:b/>
         </w:rPr>
         <w:tab/>
-      </w:r>
-      <w:r>
-        <w:rPr>
-          <w:rFonts w:ascii="Times New Roman" w:hAnsi="Times New Roman"/>
-          <w:b/>
-        </w:rPr>
         <w:tab/>
-        <w:t xml:space="preserve">         </w:t>
-      </w:r>
-      <w:r>
-        <w:rPr>
-          <w:rFonts w:ascii="Times New Roman" w:hAnsi="Times New Roman"/>
-          <w:b/>
-        </w:rPr>
-        <w:t xml:space="preserve">        </w:t>
-      </w:r>
-      <w:r>
-        <w:rPr>
-          <w:rFonts w:ascii="Times New Roman" w:hAnsi="Times New Roman"/>
-          <w:b/>
-        </w:rPr>
-        <w:t xml:space="preserve">   </w:t>
-      </w:r>
-      <w:r>
-        <w:rPr>
-          <w:rFonts w:ascii="Times New Roman" w:hAnsi="Times New Roman"/>
-          <w:b/>
-        </w:rPr>
-        <w:t xml:space="preserve"> </w:t>
-      </w:r>
-      <w:r>
-        <w:rPr>
-          <w:rFonts w:ascii="Times New Roman" w:hAnsi="Times New Roman"/>
-          <w:b/>
-        </w:rPr>
-        <w:t xml:space="preserve">    </w:t>
-      </w:r>
-      <w:r>
-        <w:rPr>
-          <w:rFonts w:ascii="Times New Roman" w:hAnsi="Times New Roman"/>
-          <w:b/>
-        </w:rPr>
-        <w:t xml:space="preserve"> </w:t>
+        <w:t xml:space="preserve">                          </w:t>
       </w:r>
     </w:p>
     <w:p>
       <w:pPr>
-        <w:widowControl w:val="0"/>
+        <w:pStyle w:val="Normal"/>
+        <w:widowControl w:val="false"/>
         <w:tabs>
-          <w:tab w:val="left" w:pos="360"/>
-          <w:tab w:val="left" w:pos="720"/>
-          <w:tab w:val="left" w:pos="1080"/>
-          <w:tab w:val="left" w:pos="1440"/>
-          <w:tab w:val="left" w:pos="1800"/>
-          <w:tab w:val="left" w:pos="2160"/>
-          <w:tab w:val="left" w:pos="2520"/>
-          <w:tab w:val="left" w:pos="2880"/>
-          <w:tab w:val="left" w:pos="3240"/>
-          <w:tab w:val="left" w:pos="3600"/>
-          <w:tab w:val="left" w:pos="3960"/>
-          <w:tab w:val="left" w:pos="4320"/>
-          <w:tab w:val="left" w:pos="4680"/>
-          <w:tab w:val="left" w:pos="5040"/>
-          <w:tab w:val="left" w:pos="5400"/>
-          <w:tab w:val="left" w:pos="5760"/>
-          <w:tab w:val="left" w:pos="6120"/>
-          <w:tab w:val="left" w:pos="6480"/>
-          <w:tab w:val="left" w:pos="6840"/>
-          <w:tab w:val="left" w:pos="7200"/>
-          <w:tab w:val="left" w:pos="7560"/>
+          <w:tab w:val="left" w:pos="360" w:leader="none"/>
+          <w:tab w:val="left" w:pos="720" w:leader="none"/>
+          <w:tab w:val="left" w:pos="1080" w:leader="none"/>
+          <w:tab w:val="left" w:pos="1440" w:leader="none"/>
+          <w:tab w:val="left" w:pos="1800" w:leader="none"/>
+          <w:tab w:val="left" w:pos="2160" w:leader="none"/>
+          <w:tab w:val="left" w:pos="2520" w:leader="none"/>
+          <w:tab w:val="left" w:pos="2880" w:leader="none"/>
+          <w:tab w:val="left" w:pos="3240" w:leader="none"/>
+          <w:tab w:val="left" w:pos="3600" w:leader="none"/>
+          <w:tab w:val="left" w:pos="3960" w:leader="none"/>
+          <w:tab w:val="left" w:pos="4320" w:leader="none"/>
+          <w:tab w:val="left" w:pos="4680" w:leader="none"/>
+          <w:tab w:val="left" w:pos="5040" w:leader="none"/>
+          <w:tab w:val="left" w:pos="5400" w:leader="none"/>
+          <w:tab w:val="left" w:pos="5760" w:leader="none"/>
+          <w:tab w:val="left" w:pos="6120" w:leader="none"/>
+          <w:tab w:val="left" w:pos="6480" w:leader="none"/>
+          <w:tab w:val="left" w:pos="6840" w:leader="none"/>
+          <w:tab w:val="left" w:pos="7200" w:leader="none"/>
+          <w:tab w:val="left" w:pos="7560" w:leader="none"/>
         </w:tabs>
-        <w:autoSpaceDE w:val="0"/>
-        <w:autoSpaceDN w:val="0"/>
-        <w:adjustRightInd w:val="0"/>
-        <w:spacing w:after="0" w:line="240" w:lineRule="auto"/>
+        <w:spacing w:lineRule="auto" w:line="240" w:before="0" w:after="0"/>
         <w:ind w:firstLine="709"/>
         <w:jc w:val="both"/>
         <w:rPr>
@@ -240,31 +211,7 @@
         <w:rPr>
           <w:rFonts w:ascii="Times New Roman" w:hAnsi="Times New Roman"/>
         </w:rPr>
-        <w:t>генеральная ли</w:t>
-      </w:r>
-      <w:r>
-        <w:rPr>
-          <w:rFonts w:ascii="Times New Roman" w:hAnsi="Times New Roman"/>
-        </w:rPr>
-        <w:t xml:space="preserve">цензия Банка России № 2816 от </w:t>
-      </w:r>
-      <w:r>
-        <w:rPr>
-          <w:rFonts w:ascii="Times New Roman" w:hAnsi="Times New Roman"/>
-        </w:rPr>
-        <w:t>13</w:t>
-      </w:r>
-      <w:r>
-        <w:rPr>
-          <w:rFonts w:ascii="Times New Roman" w:hAnsi="Times New Roman"/>
-        </w:rPr>
-        <w:t xml:space="preserve"> января 2017</w:t>
-      </w:r>
-      <w:r>
-        <w:rPr>
-          <w:rFonts w:ascii="Times New Roman" w:hAnsi="Times New Roman"/>
-        </w:rPr>
-        <w:t xml:space="preserve">,  в лице </w:t>
+        <w:t xml:space="preserve">генеральная лицензия Банка России № 2816 от 13 января 2017,  в лице </w:t>
       </w:r>
       <w:r>
         <w:rPr>
@@ -288,7 +235,6 @@
         </w:rPr>
         <w:t>.</w:t>
       </w:r>
-      <w:proofErr w:type="spellStart"/>
       <w:r>
         <w:rPr>
           <w:rFonts w:ascii="Times New Roman" w:hAnsi="Times New Roman"/>
@@ -297,7 +243,6 @@
         </w:rPr>
         <w:t>bg</w:t>
       </w:r>
-      <w:proofErr w:type="spellEnd"/>
       <w:r>
         <w:rPr>
           <w:rFonts w:ascii="Times New Roman" w:hAnsi="Times New Roman"/>
@@ -365,7 +310,6 @@
         </w:rPr>
         <w:t>_</w:t>
       </w:r>
-      <w:proofErr w:type="spellStart"/>
       <w:r>
         <w:rPr>
           <w:rFonts w:ascii="Times New Roman" w:hAnsi="Times New Roman"/>
@@ -374,7 +318,6 @@
         </w:rPr>
         <w:t>rp</w:t>
       </w:r>
-      <w:proofErr w:type="spellEnd"/>
       <w:r>
         <w:rPr>
           <w:rFonts w:ascii="Times New Roman" w:hAnsi="Times New Roman"/>
@@ -397,7 +340,6 @@
         </w:rPr>
         <w:t>.</w:t>
       </w:r>
-      <w:proofErr w:type="spellStart"/>
       <w:r>
         <w:rPr>
           <w:rFonts w:ascii="Times New Roman" w:hAnsi="Times New Roman"/>
@@ -406,7 +348,6 @@
         </w:rPr>
         <w:t>bg</w:t>
       </w:r>
-      <w:proofErr w:type="spellEnd"/>
       <w:r>
         <w:rPr>
           <w:rFonts w:ascii="Times New Roman" w:hAnsi="Times New Roman"/>
@@ -474,7 +415,6 @@
         </w:rPr>
         <w:t>_</w:t>
       </w:r>
-      <w:proofErr w:type="spellStart"/>
       <w:r>
         <w:rPr>
           <w:rFonts w:ascii="Times New Roman" w:hAnsi="Times New Roman"/>
@@ -483,7 +423,6 @@
         </w:rPr>
         <w:t>rp</w:t>
       </w:r>
-      <w:proofErr w:type="spellEnd"/>
       <w:r>
         <w:rPr>
           <w:rFonts w:ascii="Times New Roman" w:hAnsi="Times New Roman"/>
@@ -495,13 +434,7 @@
         <w:rPr>
           <w:rFonts w:ascii="Times New Roman" w:hAnsi="Times New Roman"/>
         </w:rPr>
-        <w:t>, действующего на основании доверенно</w:t>
-      </w:r>
-      <w:r>
-        <w:rPr>
-          <w:rFonts w:ascii="Times New Roman" w:hAnsi="Times New Roman"/>
-        </w:rPr>
-        <w:t xml:space="preserve">сти </w:t>
+        <w:t xml:space="preserve">, действующего на основании доверенности </w:t>
       </w:r>
       <w:r>
         <w:rPr>
@@ -525,7 +458,6 @@
         </w:rPr>
         <w:t>.</w:t>
       </w:r>
-      <w:proofErr w:type="spellStart"/>
       <w:r>
         <w:rPr>
           <w:rFonts w:ascii="Times New Roman" w:hAnsi="Times New Roman"/>
@@ -534,7 +466,6 @@
         </w:rPr>
         <w:t>bg</w:t>
       </w:r>
-      <w:proofErr w:type="spellEnd"/>
       <w:r>
         <w:rPr>
           <w:rFonts w:ascii="Times New Roman" w:hAnsi="Times New Roman"/>
@@ -617,7 +548,7 @@
       </w:r>
       <w:r>
         <w:rPr>
-          <w:rFonts w:ascii="Times New Roman" w:eastAsia="Times New Roman" w:hAnsi="Times New Roman"/>
+          <w:rFonts w:eastAsia="Times New Roman" w:ascii="Times New Roman" w:hAnsi="Times New Roman"/>
           <w:b/>
           <w:color w:val="000000"/>
           <w:highlight w:val="yellow"/>
@@ -627,7 +558,7 @@
       </w:r>
       <w:r>
         <w:rPr>
-          <w:rFonts w:ascii="Times New Roman" w:eastAsia="Times New Roman" w:hAnsi="Times New Roman"/>
+          <w:rFonts w:eastAsia="Times New Roman" w:ascii="Times New Roman" w:hAnsi="Times New Roman"/>
           <w:b/>
           <w:color w:val="000000"/>
           <w:highlight w:val="yellow"/>
@@ -637,7 +568,7 @@
       </w:r>
       <w:r>
         <w:rPr>
-          <w:rFonts w:ascii="Times New Roman" w:eastAsia="Times New Roman" w:hAnsi="Times New Roman"/>
+          <w:rFonts w:eastAsia="Times New Roman" w:ascii="Times New Roman" w:hAnsi="Times New Roman"/>
           <w:b/>
           <w:color w:val="000000"/>
           <w:highlight w:val="yellow"/>
@@ -647,7 +578,7 @@
       </w:r>
       <w:r>
         <w:rPr>
-          <w:rFonts w:ascii="Times New Roman" w:eastAsia="Times New Roman" w:hAnsi="Times New Roman"/>
+          <w:rFonts w:eastAsia="Times New Roman" w:ascii="Times New Roman" w:hAnsi="Times New Roman"/>
           <w:b/>
           <w:color w:val="000000"/>
           <w:highlight w:val="yellow"/>
@@ -657,7 +588,7 @@
       </w:r>
       <w:r>
         <w:rPr>
-          <w:rFonts w:ascii="Times New Roman" w:eastAsia="Times New Roman" w:hAnsi="Times New Roman"/>
+          <w:rFonts w:eastAsia="Times New Roman" w:ascii="Times New Roman" w:hAnsi="Times New Roman"/>
           <w:b/>
           <w:color w:val="000000"/>
           <w:highlight w:val="yellow"/>
@@ -667,7 +598,7 @@
       </w:r>
       <w:r>
         <w:rPr>
-          <w:rFonts w:ascii="Times New Roman" w:eastAsia="Times New Roman" w:hAnsi="Times New Roman"/>
+          <w:rFonts w:eastAsia="Times New Roman" w:ascii="Times New Roman" w:hAnsi="Times New Roman"/>
           <w:b/>
           <w:color w:val="000000"/>
           <w:highlight w:val="yellow"/>
@@ -677,7 +608,7 @@
       </w:r>
       <w:r>
         <w:rPr>
-          <w:rFonts w:ascii="Times New Roman" w:eastAsia="Times New Roman" w:hAnsi="Times New Roman"/>
+          <w:rFonts w:eastAsia="Times New Roman" w:ascii="Times New Roman" w:hAnsi="Times New Roman"/>
           <w:b/>
           <w:color w:val="000000"/>
           <w:highlight w:val="yellow"/>
@@ -687,7 +618,7 @@
       </w:r>
       <w:r>
         <w:rPr>
-          <w:rFonts w:ascii="Times New Roman" w:eastAsia="Times New Roman" w:hAnsi="Times New Roman"/>
+          <w:rFonts w:eastAsia="Times New Roman" w:ascii="Times New Roman" w:hAnsi="Times New Roman"/>
           <w:b/>
           <w:color w:val="000000"/>
           <w:highlight w:val="yellow"/>
@@ -697,7 +628,7 @@
       </w:r>
       <w:r>
         <w:rPr>
-          <w:rFonts w:ascii="Times New Roman" w:eastAsia="Times New Roman" w:hAnsi="Times New Roman"/>
+          <w:rFonts w:eastAsia="Times New Roman" w:ascii="Times New Roman" w:hAnsi="Times New Roman"/>
           <w:b/>
           <w:color w:val="000000"/>
           <w:highlight w:val="yellow"/>
@@ -810,8 +741,8 @@
       </w:r>
       <w:r>
         <w:rPr>
-          <w:rFonts w:ascii="Times New Roman" w:eastAsia="Droid Sans Fallback" w:hAnsi="Times New Roman"/>
-          <w:kern w:val="1"/>
+          <w:rFonts w:eastAsia="Droid Sans Fallback" w:ascii="Times New Roman" w:hAnsi="Times New Roman"/>
+          <w:kern w:val="2"/>
           <w:lang w:eastAsia="hi-IN" w:bidi="hi-IN"/>
         </w:rPr>
         <w:t xml:space="preserve">ИНН </w:t>
@@ -892,27 +823,14 @@
         <w:rPr>
           <w:rFonts w:ascii="Times New Roman" w:hAnsi="Times New Roman"/>
         </w:rPr>
-        <w:t>именуемый</w:t>
-      </w:r>
-      <w:r>
-        <w:rPr>
-          <w:rFonts w:ascii="Times New Roman" w:hAnsi="Times New Roman"/>
-        </w:rPr>
-        <w:t xml:space="preserve"> в дальнейшем </w:t>
-      </w:r>
-      <w:r>
-        <w:rPr>
-          <w:rFonts w:ascii="Times New Roman" w:hAnsi="Times New Roman"/>
-          <w:b/>
-        </w:rPr>
-        <w:t>«Принципал</w:t>
-      </w:r>
-      <w:r>
-        <w:rPr>
-          <w:rFonts w:ascii="Times New Roman" w:hAnsi="Times New Roman"/>
-          <w:b/>
-        </w:rPr>
-        <w:t xml:space="preserve">», </w:t>
+        <w:t xml:space="preserve">именуемый в дальнейшем </w:t>
+      </w:r>
+      <w:r>
+        <w:rPr>
+          <w:rFonts w:ascii="Times New Roman" w:hAnsi="Times New Roman"/>
+          <w:b/>
+        </w:rPr>
+        <w:t xml:space="preserve">«Принципал», </w:t>
       </w:r>
       <w:r>
         <w:rPr>
@@ -925,34 +843,32 @@
     </w:p>
     <w:p>
       <w:pPr>
-        <w:widowControl w:val="0"/>
+        <w:pStyle w:val="Normal"/>
+        <w:widowControl w:val="false"/>
         <w:tabs>
-          <w:tab w:val="left" w:pos="360"/>
-          <w:tab w:val="left" w:pos="720"/>
-          <w:tab w:val="left" w:pos="1080"/>
-          <w:tab w:val="left" w:pos="1440"/>
-          <w:tab w:val="left" w:pos="1800"/>
-          <w:tab w:val="left" w:pos="2160"/>
-          <w:tab w:val="left" w:pos="2520"/>
-          <w:tab w:val="left" w:pos="2880"/>
-          <w:tab w:val="left" w:pos="3240"/>
-          <w:tab w:val="left" w:pos="3600"/>
-          <w:tab w:val="left" w:pos="3960"/>
-          <w:tab w:val="left" w:pos="4320"/>
-          <w:tab w:val="left" w:pos="4680"/>
-          <w:tab w:val="left" w:pos="5040"/>
-          <w:tab w:val="left" w:pos="5400"/>
-          <w:tab w:val="left" w:pos="5760"/>
-          <w:tab w:val="left" w:pos="6120"/>
-          <w:tab w:val="left" w:pos="6480"/>
-          <w:tab w:val="left" w:pos="6840"/>
-          <w:tab w:val="left" w:pos="7200"/>
-          <w:tab w:val="left" w:pos="7560"/>
+          <w:tab w:val="left" w:pos="360" w:leader="none"/>
+          <w:tab w:val="left" w:pos="720" w:leader="none"/>
+          <w:tab w:val="left" w:pos="1080" w:leader="none"/>
+          <w:tab w:val="left" w:pos="1440" w:leader="none"/>
+          <w:tab w:val="left" w:pos="1800" w:leader="none"/>
+          <w:tab w:val="left" w:pos="2160" w:leader="none"/>
+          <w:tab w:val="left" w:pos="2520" w:leader="none"/>
+          <w:tab w:val="left" w:pos="2880" w:leader="none"/>
+          <w:tab w:val="left" w:pos="3240" w:leader="none"/>
+          <w:tab w:val="left" w:pos="3600" w:leader="none"/>
+          <w:tab w:val="left" w:pos="3960" w:leader="none"/>
+          <w:tab w:val="left" w:pos="4320" w:leader="none"/>
+          <w:tab w:val="left" w:pos="4680" w:leader="none"/>
+          <w:tab w:val="left" w:pos="5040" w:leader="none"/>
+          <w:tab w:val="left" w:pos="5400" w:leader="none"/>
+          <w:tab w:val="left" w:pos="5760" w:leader="none"/>
+          <w:tab w:val="left" w:pos="6120" w:leader="none"/>
+          <w:tab w:val="left" w:pos="6480" w:leader="none"/>
+          <w:tab w:val="left" w:pos="6840" w:leader="none"/>
+          <w:tab w:val="left" w:pos="7200" w:leader="none"/>
+          <w:tab w:val="left" w:pos="7560" w:leader="none"/>
         </w:tabs>
-        <w:autoSpaceDE w:val="0"/>
-        <w:autoSpaceDN w:val="0"/>
-        <w:adjustRightInd w:val="0"/>
-        <w:spacing w:after="0" w:line="240" w:lineRule="auto"/>
+        <w:spacing w:lineRule="auto" w:line="240" w:before="0" w:after="0"/>
         <w:ind w:firstLine="709"/>
         <w:jc w:val="both"/>
         <w:rPr>
@@ -960,44 +876,64 @@
           <w:color w:val="000000"/>
         </w:rPr>
       </w:pPr>
+      <w:r>
+        <w:rPr>
+          <w:rFonts w:ascii="Times New Roman" w:hAnsi="Times New Roman"/>
+          <w:color w:val="000000"/>
+        </w:rPr>
+      </w:r>
     </w:p>
     <w:tbl>
       <w:tblPr>
         <w:tblW w:w="9073" w:type="dxa"/>
+        <w:jc w:val="left"/>
         <w:tblInd w:w="70" w:type="dxa"/>
         <w:tblBorders>
-          <w:top w:val="single" w:sz="6" w:space="0" w:color="auto"/>
-          <w:left w:val="single" w:sz="6" w:space="0" w:color="auto"/>
-          <w:bottom w:val="single" w:sz="6" w:space="0" w:color="auto"/>
-          <w:right w:val="single" w:sz="6" w:space="0" w:color="auto"/>
-          <w:insideH w:val="single" w:sz="6" w:space="0" w:color="auto"/>
-          <w:insideV w:val="single" w:sz="6" w:space="0" w:color="auto"/>
+          <w:top w:val="single" w:sz="6" w:space="0" w:color="00000A"/>
+          <w:left w:val="single" w:sz="6" w:space="0" w:color="00000A"/>
+          <w:bottom w:val="single" w:sz="6" w:space="0" w:color="00000A"/>
+          <w:right w:val="single" w:sz="6" w:space="0" w:color="00000A"/>
+          <w:insideH w:val="single" w:sz="6" w:space="0" w:color="00000A"/>
+          <w:insideV w:val="single" w:sz="6" w:space="0" w:color="00000A"/>
         </w:tblBorders>
-        <w:tblLayout w:type="fixed"/>
         <w:tblCellMar>
-          <w:left w:w="70" w:type="dxa"/>
+          <w:top w:w="0" w:type="dxa"/>
+          <w:left w:w="69" w:type="dxa"/>
+          <w:bottom w:w="0" w:type="dxa"/>
           <w:right w:w="70" w:type="dxa"/>
         </w:tblCellMar>
-        <w:tblLook w:val="0000" w:firstRow="0" w:lastRow="0" w:firstColumn="0" w:lastColumn="0" w:noHBand="0" w:noVBand="0"/>
+        <w:tblLook w:noVBand="0" w:val="0000" w:noHBand="0" w:lastColumn="0" w:firstColumn="0" w:lastRow="0" w:firstRow="0"/>
       </w:tblPr>
       <w:tblGrid>
-        <w:gridCol w:w="3820"/>
+        <w:gridCol w:w="3819"/>
         <w:gridCol w:w="5253"/>
       </w:tblGrid>
       <w:tr>
         <w:trPr>
-          <w:trHeight w:val="752"/>
+          <w:trHeight w:val="752" w:hRule="atLeast"/>
         </w:trPr>
         <w:tc>
           <w:tcPr>
-            <w:tcW w:w="3820" w:type="dxa"/>
+            <w:tcW w:w="3819" w:type="dxa"/>
+            <w:tcBorders>
+              <w:top w:val="single" w:sz="6" w:space="0" w:color="00000A"/>
+              <w:left w:val="single" w:sz="6" w:space="0" w:color="00000A"/>
+              <w:bottom w:val="single" w:sz="6" w:space="0" w:color="00000A"/>
+              <w:right w:val="single" w:sz="6" w:space="0" w:color="00000A"/>
+              <w:insideH w:val="single" w:sz="6" w:space="0" w:color="00000A"/>
+              <w:insideV w:val="single" w:sz="6" w:space="0" w:color="00000A"/>
+            </w:tcBorders>
+            <w:shd w:fill="auto" w:val="clear"/>
             <w:vAlign w:val="center"/>
           </w:tcPr>
           <w:p>
             <w:pPr>
+              <w:pStyle w:val="Normal"/>
+              <w:spacing w:before="0" w:after="200"/>
               <w:jc w:val="center"/>
               <w:rPr>
                 <w:rFonts w:ascii="Times New Roman" w:hAnsi="Times New Roman"/>
+                <w:b/>
                 <w:b/>
               </w:rPr>
             </w:pPr>
@@ -1013,13 +949,25 @@
         <w:tc>
           <w:tcPr>
             <w:tcW w:w="5253" w:type="dxa"/>
+            <w:tcBorders>
+              <w:top w:val="single" w:sz="6" w:space="0" w:color="00000A"/>
+              <w:left w:val="single" w:sz="6" w:space="0" w:color="00000A"/>
+              <w:bottom w:val="single" w:sz="6" w:space="0" w:color="00000A"/>
+              <w:right w:val="single" w:sz="6" w:space="0" w:color="00000A"/>
+              <w:insideH w:val="single" w:sz="6" w:space="0" w:color="00000A"/>
+              <w:insideV w:val="single" w:sz="6" w:space="0" w:color="00000A"/>
+            </w:tcBorders>
+            <w:shd w:fill="auto" w:val="clear"/>
             <w:vAlign w:val="center"/>
           </w:tcPr>
           <w:p>
             <w:pPr>
+              <w:pStyle w:val="Normal"/>
+              <w:spacing w:before="0" w:after="200"/>
               <w:jc w:val="center"/>
               <w:rPr>
                 <w:rFonts w:ascii="Times New Roman" w:hAnsi="Times New Roman"/>
+                <w:b/>
                 <w:b/>
               </w:rPr>
             </w:pPr>
@@ -1034,23 +982,27 @@
         </w:tc>
       </w:tr>
       <w:tr>
-        <w:tblPrEx>
-          <w:tblCellMar>
-            <w:left w:w="108" w:type="dxa"/>
-            <w:right w:w="108" w:type="dxa"/>
-          </w:tblCellMar>
-        </w:tblPrEx>
         <w:trPr>
-          <w:trHeight w:val="406"/>
+          <w:trHeight w:val="406" w:hRule="atLeast"/>
         </w:trPr>
         <w:tc>
           <w:tcPr>
-            <w:tcW w:w="3820" w:type="dxa"/>
+            <w:tcW w:w="3819" w:type="dxa"/>
+            <w:tcBorders>
+              <w:top w:val="single" w:sz="6" w:space="0" w:color="00000A"/>
+              <w:left w:val="single" w:sz="6" w:space="0" w:color="00000A"/>
+              <w:bottom w:val="single" w:sz="6" w:space="0" w:color="00000A"/>
+              <w:right w:val="single" w:sz="6" w:space="0" w:color="00000A"/>
+              <w:insideH w:val="single" w:sz="6" w:space="0" w:color="00000A"/>
+              <w:insideV w:val="single" w:sz="6" w:space="0" w:color="00000A"/>
+            </w:tcBorders>
+            <w:shd w:fill="auto" w:val="clear"/>
             <w:vAlign w:val="center"/>
           </w:tcPr>
           <w:p>
             <w:pPr>
-              <w:spacing w:after="0" w:line="240" w:lineRule="auto"/>
+              <w:pStyle w:val="Normal"/>
+              <w:spacing w:lineRule="auto" w:line="240" w:before="0" w:after="0"/>
               <w:jc w:val="center"/>
               <w:rPr>
                 <w:rFonts w:ascii="Times New Roman" w:hAnsi="Times New Roman"/>
@@ -1066,62 +1018,28 @@
                 <w:highlight w:val="yellow"/>
                 <w:lang w:val="en-US"/>
               </w:rPr>
-              <w:t>{</w:t>
-            </w:r>
-            <w:proofErr w:type="spellStart"/>
-            <w:r>
-              <w:rPr>
-                <w:rFonts w:ascii="Times New Roman" w:hAnsi="Times New Roman"/>
-                <w:sz w:val="24"/>
-                <w:szCs w:val="21"/>
-                <w:highlight w:val="yellow"/>
-                <w:lang w:val="en-US"/>
-              </w:rPr>
-              <w:t>issue.bg_property</w:t>
-            </w:r>
-            <w:proofErr w:type="spellEnd"/>
-            <w:r>
-              <w:rPr>
-                <w:rFonts w:ascii="Times New Roman" w:hAnsi="Times New Roman"/>
-                <w:sz w:val="24"/>
-                <w:szCs w:val="21"/>
-                <w:highlight w:val="yellow"/>
-                <w:lang w:val="en-US"/>
-              </w:rPr>
-              <w:t>[</w:t>
-            </w:r>
-            <w:proofErr w:type="spellStart"/>
-            <w:r>
-              <w:rPr>
-                <w:rFonts w:ascii="Times New Roman" w:hAnsi="Times New Roman"/>
-                <w:sz w:val="24"/>
-                <w:szCs w:val="21"/>
-                <w:highlight w:val="yellow"/>
-                <w:lang w:val="en-US"/>
-              </w:rPr>
-              <w:t>bg_number</w:t>
-            </w:r>
-            <w:proofErr w:type="spellEnd"/>
-            <w:r>
-              <w:rPr>
-                <w:rFonts w:ascii="Times New Roman" w:hAnsi="Times New Roman"/>
-                <w:sz w:val="24"/>
-                <w:szCs w:val="21"/>
-                <w:highlight w:val="yellow"/>
-                <w:lang w:val="en-US"/>
-              </w:rPr>
-              <w:t>]}</w:t>
+              <w:t>{issue.bg_property[bg_number]}</w:t>
             </w:r>
           </w:p>
         </w:tc>
         <w:tc>
           <w:tcPr>
             <w:tcW w:w="5253" w:type="dxa"/>
+            <w:tcBorders>
+              <w:top w:val="single" w:sz="6" w:space="0" w:color="00000A"/>
+              <w:left w:val="single" w:sz="6" w:space="0" w:color="00000A"/>
+              <w:bottom w:val="single" w:sz="6" w:space="0" w:color="00000A"/>
+              <w:right w:val="single" w:sz="6" w:space="0" w:color="00000A"/>
+              <w:insideH w:val="single" w:sz="6" w:space="0" w:color="00000A"/>
+              <w:insideV w:val="single" w:sz="6" w:space="0" w:color="00000A"/>
+            </w:tcBorders>
+            <w:shd w:fill="auto" w:val="clear"/>
             <w:vAlign w:val="center"/>
           </w:tcPr>
           <w:p>
             <w:pPr>
-              <w:spacing w:after="0" w:line="240" w:lineRule="auto"/>
+              <w:pStyle w:val="Normal"/>
+              <w:spacing w:lineRule="auto" w:line="240" w:before="0" w:after="0"/>
               <w:jc w:val="center"/>
               <w:rPr>
                 <w:rFonts w:ascii="Times New Roman" w:hAnsi="Times New Roman"/>
@@ -1139,7 +1057,6 @@
               </w:rPr>
               <w:t>{</w:t>
             </w:r>
-            <w:proofErr w:type="spellStart"/>
             <w:r>
               <w:rPr>
                 <w:rFonts w:ascii="Times New Roman" w:hAnsi="Times New Roman"/>
@@ -1150,7 +1067,6 @@
               </w:rPr>
               <w:t>bg</w:t>
             </w:r>
-            <w:proofErr w:type="spellEnd"/>
             <w:r>
               <w:rPr>
                 <w:rFonts w:ascii="Times New Roman" w:hAnsi="Times New Roman"/>
@@ -1179,284 +1095,27 @@
               </w:rPr>
               <w:t>}</w:t>
             </w:r>
-          </w:p>
-        </w:tc>
-      </w:tr>
-      <w:tr>
-        <w:tblPrEx>
-          <w:tblCellMar>
-            <w:left w:w="108" w:type="dxa"/>
-            <w:right w:w="108" w:type="dxa"/>
-          </w:tblCellMar>
-        </w:tblPrEx>
-        <w:trPr>
-          <w:trHeight w:val="406"/>
-        </w:trPr>
-        <w:tc>
-          <w:tcPr>
-            <w:tcW w:w="3820" w:type="dxa"/>
-            <w:vAlign w:val="center"/>
-          </w:tcPr>
-          <w:p>
-            <w:pPr>
-              <w:spacing w:after="0" w:line="240" w:lineRule="auto"/>
-              <w:jc w:val="center"/>
-              <w:rPr>
-                <w:rFonts w:ascii="Times New Roman" w:hAnsi="Times New Roman"/>
-                <w:sz w:val="24"/>
-              </w:rPr>
-            </w:pPr>
-          </w:p>
-        </w:tc>
-        <w:tc>
-          <w:tcPr>
-            <w:tcW w:w="5253" w:type="dxa"/>
-            <w:vAlign w:val="center"/>
-          </w:tcPr>
-          <w:p>
-            <w:pPr>
-              <w:spacing w:after="0" w:line="240" w:lineRule="auto"/>
-              <w:jc w:val="center"/>
-              <w:rPr>
-                <w:rFonts w:ascii="Times New Roman" w:hAnsi="Times New Roman"/>
-                <w:color w:val="000000"/>
-                <w:sz w:val="24"/>
-              </w:rPr>
-            </w:pPr>
-          </w:p>
-        </w:tc>
-      </w:tr>
-      <w:tr>
-        <w:tblPrEx>
-          <w:tblCellMar>
-            <w:left w:w="108" w:type="dxa"/>
-            <w:right w:w="108" w:type="dxa"/>
-          </w:tblCellMar>
-        </w:tblPrEx>
-        <w:trPr>
-          <w:trHeight w:val="406"/>
-        </w:trPr>
-        <w:tc>
-          <w:tcPr>
-            <w:tcW w:w="3820" w:type="dxa"/>
-            <w:vAlign w:val="center"/>
-          </w:tcPr>
-          <w:p>
-            <w:pPr>
-              <w:spacing w:after="0" w:line="240" w:lineRule="auto"/>
-              <w:jc w:val="center"/>
-              <w:rPr>
-                <w:rFonts w:ascii="Times New Roman" w:hAnsi="Times New Roman"/>
-                <w:sz w:val="24"/>
-              </w:rPr>
-            </w:pPr>
-          </w:p>
-        </w:tc>
-        <w:tc>
-          <w:tcPr>
-            <w:tcW w:w="5253" w:type="dxa"/>
-            <w:vAlign w:val="center"/>
-          </w:tcPr>
-          <w:p>
-            <w:pPr>
-              <w:spacing w:after="0" w:line="240" w:lineRule="auto"/>
-              <w:jc w:val="center"/>
-              <w:rPr>
-                <w:rFonts w:ascii="Times New Roman" w:hAnsi="Times New Roman"/>
-                <w:color w:val="000000"/>
-                <w:sz w:val="24"/>
-              </w:rPr>
-            </w:pPr>
-          </w:p>
-        </w:tc>
-      </w:tr>
-      <w:tr>
-        <w:tblPrEx>
-          <w:tblCellMar>
-            <w:left w:w="108" w:type="dxa"/>
-            <w:right w:w="108" w:type="dxa"/>
-          </w:tblCellMar>
-        </w:tblPrEx>
-        <w:trPr>
-          <w:trHeight w:val="406"/>
-        </w:trPr>
-        <w:tc>
-          <w:tcPr>
-            <w:tcW w:w="3820" w:type="dxa"/>
-            <w:vAlign w:val="center"/>
-          </w:tcPr>
-          <w:p>
-            <w:pPr>
-              <w:spacing w:after="0" w:line="240" w:lineRule="auto"/>
-              <w:jc w:val="center"/>
-              <w:rPr>
-                <w:rFonts w:ascii="Times New Roman" w:hAnsi="Times New Roman"/>
-                <w:sz w:val="24"/>
-              </w:rPr>
-            </w:pPr>
-          </w:p>
-        </w:tc>
-        <w:tc>
-          <w:tcPr>
-            <w:tcW w:w="5253" w:type="dxa"/>
-            <w:vAlign w:val="center"/>
-          </w:tcPr>
-          <w:p>
-            <w:pPr>
-              <w:spacing w:after="0" w:line="240" w:lineRule="auto"/>
-              <w:jc w:val="center"/>
-              <w:rPr>
-                <w:rFonts w:ascii="Times New Roman" w:hAnsi="Times New Roman"/>
-                <w:color w:val="000000"/>
-                <w:sz w:val="24"/>
-              </w:rPr>
-            </w:pPr>
-          </w:p>
-        </w:tc>
-      </w:tr>
-      <w:tr>
-        <w:tblPrEx>
-          <w:tblCellMar>
-            <w:left w:w="108" w:type="dxa"/>
-            <w:right w:w="108" w:type="dxa"/>
-          </w:tblCellMar>
-        </w:tblPrEx>
-        <w:trPr>
-          <w:trHeight w:val="406"/>
-        </w:trPr>
-        <w:tc>
-          <w:tcPr>
-            <w:tcW w:w="3820" w:type="dxa"/>
-            <w:vAlign w:val="center"/>
-          </w:tcPr>
-          <w:p>
-            <w:pPr>
-              <w:spacing w:after="0" w:line="240" w:lineRule="auto"/>
-              <w:jc w:val="center"/>
-              <w:rPr>
-                <w:rFonts w:ascii="Times New Roman" w:hAnsi="Times New Roman"/>
-                <w:sz w:val="24"/>
-              </w:rPr>
-            </w:pPr>
-          </w:p>
-        </w:tc>
-        <w:tc>
-          <w:tcPr>
-            <w:tcW w:w="5253" w:type="dxa"/>
-            <w:vAlign w:val="center"/>
-          </w:tcPr>
-          <w:p>
-            <w:pPr>
-              <w:spacing w:after="0" w:line="240" w:lineRule="auto"/>
-              <w:jc w:val="center"/>
-              <w:rPr>
-                <w:rFonts w:ascii="Times New Roman" w:hAnsi="Times New Roman"/>
-                <w:color w:val="000000"/>
-                <w:sz w:val="24"/>
-              </w:rPr>
-            </w:pPr>
-          </w:p>
-        </w:tc>
-      </w:tr>
-      <w:tr>
-        <w:tblPrEx>
-          <w:tblCellMar>
-            <w:left w:w="108" w:type="dxa"/>
-            <w:right w:w="108" w:type="dxa"/>
-          </w:tblCellMar>
-        </w:tblPrEx>
-        <w:trPr>
-          <w:trHeight w:val="406"/>
-        </w:trPr>
-        <w:tc>
-          <w:tcPr>
-            <w:tcW w:w="3820" w:type="dxa"/>
-            <w:vAlign w:val="center"/>
-          </w:tcPr>
-          <w:p>
-            <w:pPr>
-              <w:spacing w:after="0" w:line="240" w:lineRule="auto"/>
-              <w:jc w:val="center"/>
-              <w:rPr>
-                <w:rFonts w:ascii="Times New Roman" w:hAnsi="Times New Roman"/>
-                <w:sz w:val="24"/>
-              </w:rPr>
-            </w:pPr>
-          </w:p>
-        </w:tc>
-        <w:tc>
-          <w:tcPr>
-            <w:tcW w:w="5253" w:type="dxa"/>
-            <w:vAlign w:val="center"/>
-          </w:tcPr>
-          <w:p>
-            <w:pPr>
-              <w:spacing w:after="0" w:line="240" w:lineRule="auto"/>
-              <w:jc w:val="center"/>
-              <w:rPr>
-                <w:rFonts w:ascii="Times New Roman" w:hAnsi="Times New Roman"/>
-                <w:color w:val="000000"/>
-                <w:sz w:val="24"/>
-              </w:rPr>
-            </w:pPr>
-          </w:p>
-        </w:tc>
-      </w:tr>
-      <w:tr>
-        <w:tblPrEx>
-          <w:tblCellMar>
-            <w:left w:w="108" w:type="dxa"/>
-            <w:right w:w="108" w:type="dxa"/>
-          </w:tblCellMar>
-        </w:tblPrEx>
-        <w:trPr>
-          <w:trHeight w:val="406"/>
-        </w:trPr>
-        <w:tc>
-          <w:tcPr>
-            <w:tcW w:w="3820" w:type="dxa"/>
-            <w:vAlign w:val="center"/>
-          </w:tcPr>
-          <w:p>
-            <w:pPr>
-              <w:spacing w:after="0" w:line="240" w:lineRule="auto"/>
-              <w:jc w:val="center"/>
-              <w:rPr>
-                <w:rFonts w:ascii="Times New Roman" w:hAnsi="Times New Roman"/>
-                <w:sz w:val="24"/>
-              </w:rPr>
-            </w:pPr>
-          </w:p>
-        </w:tc>
-        <w:tc>
-          <w:tcPr>
-            <w:tcW w:w="5253" w:type="dxa"/>
-            <w:vAlign w:val="center"/>
-          </w:tcPr>
-          <w:p>
-            <w:pPr>
-              <w:spacing w:after="0" w:line="240" w:lineRule="auto"/>
-              <w:jc w:val="center"/>
-              <w:rPr>
-                <w:rFonts w:ascii="Times New Roman" w:hAnsi="Times New Roman"/>
-                <w:color w:val="000000"/>
-                <w:sz w:val="24"/>
-              </w:rPr>
-            </w:pPr>
           </w:p>
         </w:tc>
       </w:tr>
     </w:tbl>
     <w:p>
       <w:pPr>
+        <w:pStyle w:val="Normal"/>
         <w:jc w:val="both"/>
         <w:rPr>
           <w:rFonts w:ascii="Times New Roman" w:hAnsi="Times New Roman"/>
         </w:rPr>
       </w:pPr>
+      <w:r>
+        <w:rPr>
+          <w:rFonts w:ascii="Times New Roman" w:hAnsi="Times New Roman"/>
+        </w:rPr>
+      </w:r>
     </w:p>
     <w:p>
       <w:pPr>
+        <w:pStyle w:val="Normal"/>
         <w:jc w:val="both"/>
         <w:rPr>
           <w:rFonts w:ascii="Times New Roman" w:hAnsi="Times New Roman"/>
@@ -1471,6 +1130,7 @@
     </w:p>
     <w:p>
       <w:pPr>
+        <w:pStyle w:val="Normal"/>
         <w:jc w:val="both"/>
         <w:rPr>
           <w:rFonts w:ascii="Times New Roman" w:hAnsi="Times New Roman"/>
@@ -1485,51 +1145,54 @@
     </w:p>
     <w:p>
       <w:pPr>
-        <w:rPr>
-          <w:rFonts w:ascii="Times New Roman" w:hAnsi="Times New Roman"/>
+        <w:pStyle w:val="Normal"/>
+        <w:rPr>
+          <w:rFonts w:ascii="Times New Roman" w:hAnsi="Times New Roman"/>
+          <w:b/>
           <w:b/>
         </w:rPr>
       </w:pPr>
+      <w:r>
+        <w:rPr>
+          <w:rFonts w:ascii="Times New Roman" w:hAnsi="Times New Roman"/>
+          <w:b/>
+        </w:rPr>
+      </w:r>
     </w:p>
     <w:tbl>
       <w:tblPr>
         <w:tblW w:w="10134" w:type="dxa"/>
-        <w:tblBorders>
-          <w:top w:val="single" w:sz="6" w:space="0" w:color="000000"/>
-          <w:left w:val="single" w:sz="6" w:space="0" w:color="000000"/>
-          <w:bottom w:val="single" w:sz="6" w:space="0" w:color="000000"/>
-          <w:right w:val="single" w:sz="6" w:space="0" w:color="000000"/>
-          <w:insideH w:val="single" w:sz="6" w:space="0" w:color="000000"/>
-          <w:insideV w:val="single" w:sz="6" w:space="0" w:color="000000"/>
-        </w:tblBorders>
-        <w:tblLayout w:type="fixed"/>
+        <w:jc w:val="left"/>
+        <w:tblInd w:w="0" w:type="dxa"/>
+        <w:tblBorders/>
         <w:tblCellMar>
-          <w:left w:w="70" w:type="dxa"/>
+          <w:top w:w="0" w:type="dxa"/>
+          <w:left w:w="77" w:type="dxa"/>
+          <w:bottom w:w="0" w:type="dxa"/>
           <w:right w:w="70" w:type="dxa"/>
         </w:tblCellMar>
-        <w:tblLook w:val="00A0" w:firstRow="1" w:lastRow="0" w:firstColumn="1" w:lastColumn="0" w:noHBand="0" w:noVBand="0"/>
+        <w:tblLook w:noVBand="0" w:val="00a0" w:noHBand="0" w:lastColumn="0" w:firstColumn="1" w:lastRow="0" w:firstRow="1"/>
       </w:tblPr>
       <w:tblGrid>
-        <w:gridCol w:w="4890"/>
+        <w:gridCol w:w="4889"/>
         <w:gridCol w:w="5244"/>
       </w:tblGrid>
       <w:tr>
+        <w:trPr/>
         <w:tc>
           <w:tcPr>
-            <w:tcW w:w="4890" w:type="dxa"/>
-            <w:tcBorders>
-              <w:top w:val="nil"/>
-              <w:left w:val="nil"/>
-              <w:bottom w:val="nil"/>
-              <w:right w:val="nil"/>
-            </w:tcBorders>
+            <w:tcW w:w="4889" w:type="dxa"/>
+            <w:tcBorders/>
+            <w:shd w:fill="auto" w:val="clear"/>
           </w:tcPr>
           <w:p>
             <w:pPr>
-              <w:spacing w:after="0"/>
+              <w:pStyle w:val="Normal"/>
+              <w:spacing w:before="0" w:after="0"/>
               <w:ind w:firstLine="540"/>
               <w:rPr>
-                <w:rFonts w:ascii="Times New Roman" w:eastAsia="Times New Roman" w:hAnsi="Times New Roman"/>
+                <w:rFonts w:ascii="Times New Roman" w:hAnsi="Times New Roman" w:eastAsia="Times New Roman"/>
+                <w:b/>
                 <w:b/>
               </w:rPr>
             </w:pPr>
@@ -1545,49 +1208,65 @@
         <w:tc>
           <w:tcPr>
             <w:tcW w:w="5244" w:type="dxa"/>
-            <w:tcBorders>
-              <w:top w:val="nil"/>
-              <w:left w:val="nil"/>
-              <w:bottom w:val="nil"/>
-              <w:right w:val="nil"/>
-            </w:tcBorders>
+            <w:tcBorders/>
+            <w:shd w:fill="auto" w:val="clear"/>
           </w:tcPr>
           <w:p>
             <w:pPr>
-              <w:spacing w:after="0"/>
+              <w:pStyle w:val="Normal"/>
+              <w:spacing w:before="0" w:after="0"/>
               <w:ind w:firstLine="540"/>
               <w:rPr>
-                <w:rFonts w:ascii="Times New Roman" w:eastAsia="Times New Roman" w:hAnsi="Times New Roman"/>
+                <w:rFonts w:ascii="Times New Roman" w:hAnsi="Times New Roman" w:eastAsia="Times New Roman"/>
                 <w:b/>
+                <w:b/>
               </w:rPr>
             </w:pPr>
+            <w:r>
+              <w:rPr>
+                <w:rFonts w:eastAsia="Times New Roman" w:ascii="Times New Roman" w:hAnsi="Times New Roman"/>
+                <w:b/>
+              </w:rPr>
+            </w:r>
           </w:p>
         </w:tc>
       </w:tr>
     </w:tbl>
     <w:tbl>
       <w:tblPr>
-        <w:tblpPr w:leftFromText="180" w:rightFromText="180" w:vertAnchor="text" w:horzAnchor="margin" w:tblpXSpec="center" w:tblpY="276"/>
+        <w:tblpPr w:bottomFromText="0" w:horzAnchor="margin" w:leftFromText="180" w:rightFromText="180" w:tblpX="0" w:tblpXSpec="center" w:tblpY="276" w:topFromText="0" w:vertAnchor="text"/>
         <w:tblW w:w="10257" w:type="dxa"/>
-        <w:tblLayout w:type="fixed"/>
-        <w:tblLook w:val="0000" w:firstRow="0" w:lastRow="0" w:firstColumn="0" w:lastColumn="0" w:noHBand="0" w:noVBand="0"/>
+        <w:jc w:val="center"/>
+        <w:tblInd w:w="0" w:type="dxa"/>
+        <w:tblBorders/>
+        <w:tblCellMar>
+          <w:top w:w="0" w:type="dxa"/>
+          <w:left w:w="108" w:type="dxa"/>
+          <w:bottom w:w="0" w:type="dxa"/>
+          <w:right w:w="108" w:type="dxa"/>
+        </w:tblCellMar>
+        <w:tblLook w:noVBand="0" w:val="0000" w:noHBand="0" w:lastColumn="0" w:firstColumn="0" w:lastRow="0" w:firstRow="0"/>
       </w:tblPr>
       <w:tblGrid>
-        <w:gridCol w:w="5378"/>
+        <w:gridCol w:w="5377"/>
         <w:gridCol w:w="4879"/>
       </w:tblGrid>
       <w:tr>
+        <w:trPr/>
         <w:tc>
           <w:tcPr>
-            <w:tcW w:w="5378" w:type="dxa"/>
+            <w:tcW w:w="5377" w:type="dxa"/>
+            <w:tcBorders/>
+            <w:shd w:fill="auto" w:val="clear"/>
           </w:tcPr>
           <w:p>
             <w:pPr>
+              <w:pStyle w:val="Normal"/>
               <w:tabs>
-                <w:tab w:val="left" w:pos="354"/>
-                <w:tab w:val="left" w:pos="708"/>
+                <w:tab w:val="left" w:pos="354" w:leader="none"/>
+                <w:tab w:val="left" w:pos="708" w:leader="none"/>
               </w:tabs>
-              <w:spacing w:after="0" w:line="240" w:lineRule="auto"/>
+              <w:spacing w:lineRule="auto" w:line="240" w:before="0" w:after="0"/>
               <w:rPr>
                 <w:rFonts w:ascii="Times New Roman" w:hAnsi="Times New Roman"/>
                 <w:sz w:val="24"/>
@@ -1606,13 +1285,15 @@
           </w:p>
           <w:p>
             <w:pPr>
-              <w:spacing w:after="0"/>
+              <w:pStyle w:val="Normal"/>
+              <w:spacing w:before="0" w:after="0"/>
               <w:rPr>
                 <w:rFonts w:ascii="Times New Roman" w:hAnsi="Times New Roman"/>
                 <w:b/>
+                <w:b/>
                 <w:sz w:val="24"/>
                 <w:szCs w:val="24"/>
-                <w:shd w:val="clear" w:color="auto" w:fill="FFFFFF"/>
+                <w:highlight w:val="white"/>
               </w:rPr>
             </w:pPr>
             <w:r>
@@ -1621,18 +1302,19 @@
                 <w:b/>
                 <w:sz w:val="24"/>
                 <w:szCs w:val="24"/>
-                <w:shd w:val="clear" w:color="auto" w:fill="FFFFFF"/>
+                <w:shd w:fill="FFFFFF" w:val="clear"/>
               </w:rPr>
               <w:t>ПАО «БАНК СГБ»</w:t>
             </w:r>
           </w:p>
           <w:p>
             <w:pPr>
+              <w:pStyle w:val="Normal"/>
               <w:tabs>
-                <w:tab w:val="left" w:pos="354"/>
-                <w:tab w:val="left" w:pos="708"/>
+                <w:tab w:val="left" w:pos="354" w:leader="none"/>
+                <w:tab w:val="left" w:pos="708" w:leader="none"/>
               </w:tabs>
-              <w:spacing w:after="0" w:line="240" w:lineRule="auto"/>
+              <w:spacing w:lineRule="auto" w:line="240" w:before="0" w:after="0"/>
               <w:jc w:val="both"/>
               <w:rPr>
                 <w:rFonts w:ascii="Times New Roman" w:hAnsi="Times New Roman"/>
@@ -1640,14 +1322,22 @@
                 <w:szCs w:val="24"/>
               </w:rPr>
             </w:pPr>
+            <w:r>
+              <w:rPr>
+                <w:rFonts w:ascii="Times New Roman" w:hAnsi="Times New Roman"/>
+                <w:sz w:val="24"/>
+                <w:szCs w:val="24"/>
+              </w:rPr>
+            </w:r>
           </w:p>
           <w:p>
             <w:pPr>
+              <w:pStyle w:val="Normal"/>
               <w:tabs>
-                <w:tab w:val="left" w:pos="354"/>
-                <w:tab w:val="left" w:pos="708"/>
+                <w:tab w:val="left" w:pos="354" w:leader="none"/>
+                <w:tab w:val="left" w:pos="708" w:leader="none"/>
               </w:tabs>
-              <w:spacing w:after="0" w:line="240" w:lineRule="auto"/>
+              <w:spacing w:lineRule="auto" w:line="240" w:before="0" w:after="0"/>
               <w:rPr>
                 <w:rFonts w:ascii="Times New Roman" w:hAnsi="Times New Roman"/>
                 <w:sz w:val="24"/>
@@ -1660,31 +1350,7 @@
                 <w:sz w:val="24"/>
                 <w:szCs w:val="24"/>
               </w:rPr>
-              <w:t>По</w:t>
-            </w:r>
-            <w:r>
-              <w:rPr>
-                <w:rFonts w:ascii="Times New Roman" w:hAnsi="Times New Roman"/>
-                <w:sz w:val="24"/>
-                <w:szCs w:val="24"/>
-              </w:rPr>
-              <w:t xml:space="preserve"> </w:t>
-            </w:r>
-            <w:r>
-              <w:rPr>
-                <w:rFonts w:ascii="Times New Roman" w:hAnsi="Times New Roman"/>
-                <w:sz w:val="24"/>
-                <w:szCs w:val="24"/>
-              </w:rPr>
-              <w:t>доверенности</w:t>
-            </w:r>
-            <w:r>
-              <w:rPr>
-                <w:rFonts w:ascii="Times New Roman" w:hAnsi="Times New Roman"/>
-                <w:sz w:val="24"/>
-                <w:szCs w:val="24"/>
-              </w:rPr>
-              <w:t xml:space="preserve"> </w:t>
+              <w:t xml:space="preserve">По доверенности </w:t>
             </w:r>
             <w:r>
               <w:rPr>
@@ -1714,7 +1380,6 @@
               </w:rPr>
               <w:t>.</w:t>
             </w:r>
-            <w:proofErr w:type="spellStart"/>
             <w:r>
               <w:rPr>
                 <w:rFonts w:ascii="Times New Roman" w:hAnsi="Times New Roman"/>
@@ -1725,7 +1390,6 @@
               </w:rPr>
               <w:t>bg</w:t>
             </w:r>
-            <w:proofErr w:type="spellEnd"/>
             <w:r>
               <w:rPr>
                 <w:rFonts w:ascii="Times New Roman" w:hAnsi="Times New Roman"/>
@@ -1814,11 +1478,12 @@
           </w:p>
           <w:p>
             <w:pPr>
+              <w:pStyle w:val="Normal"/>
               <w:tabs>
-                <w:tab w:val="left" w:pos="354"/>
-                <w:tab w:val="left" w:pos="708"/>
+                <w:tab w:val="left" w:pos="354" w:leader="none"/>
+                <w:tab w:val="left" w:pos="708" w:leader="none"/>
               </w:tabs>
-              <w:spacing w:after="0" w:line="240" w:lineRule="auto"/>
+              <w:spacing w:lineRule="auto" w:line="240" w:before="0" w:after="0"/>
               <w:jc w:val="both"/>
               <w:rPr>
                 <w:rFonts w:ascii="Times New Roman" w:hAnsi="Times New Roman"/>
@@ -1826,14 +1491,22 @@
                 <w:szCs w:val="24"/>
               </w:rPr>
             </w:pPr>
+            <w:r>
+              <w:rPr>
+                <w:rFonts w:ascii="Times New Roman" w:hAnsi="Times New Roman"/>
+                <w:sz w:val="24"/>
+                <w:szCs w:val="24"/>
+              </w:rPr>
+            </w:r>
           </w:p>
           <w:p>
             <w:pPr>
+              <w:pStyle w:val="Normal"/>
               <w:tabs>
-                <w:tab w:val="left" w:pos="354"/>
-                <w:tab w:val="left" w:pos="708"/>
+                <w:tab w:val="left" w:pos="354" w:leader="none"/>
+                <w:tab w:val="left" w:pos="708" w:leader="none"/>
               </w:tabs>
-              <w:spacing w:after="0" w:line="240" w:lineRule="auto"/>
+              <w:spacing w:lineRule="auto" w:line="240" w:before="0" w:after="0"/>
               <w:jc w:val="both"/>
               <w:rPr>
                 <w:rFonts w:ascii="Times New Roman" w:hAnsi="Times New Roman"/>
@@ -1841,14 +1514,22 @@
                 <w:szCs w:val="24"/>
               </w:rPr>
             </w:pPr>
+            <w:r>
+              <w:rPr>
+                <w:rFonts w:ascii="Times New Roman" w:hAnsi="Times New Roman"/>
+                <w:sz w:val="24"/>
+                <w:szCs w:val="24"/>
+              </w:rPr>
+            </w:r>
           </w:p>
           <w:p>
             <w:pPr>
+              <w:pStyle w:val="Normal"/>
               <w:tabs>
-                <w:tab w:val="left" w:pos="354"/>
-                <w:tab w:val="left" w:pos="708"/>
+                <w:tab w:val="left" w:pos="354" w:leader="none"/>
+                <w:tab w:val="left" w:pos="708" w:leader="none"/>
               </w:tabs>
-              <w:spacing w:after="0" w:line="240" w:lineRule="auto"/>
+              <w:spacing w:lineRule="auto" w:line="240" w:before="0" w:after="0"/>
               <w:jc w:val="both"/>
               <w:rPr>
                 <w:rFonts w:ascii="Times New Roman" w:hAnsi="Times New Roman"/>
@@ -1856,14 +1537,22 @@
                 <w:szCs w:val="24"/>
               </w:rPr>
             </w:pPr>
+            <w:r>
+              <w:rPr>
+                <w:rFonts w:ascii="Times New Roman" w:hAnsi="Times New Roman"/>
+                <w:sz w:val="24"/>
+                <w:szCs w:val="24"/>
+              </w:rPr>
+            </w:r>
           </w:p>
           <w:p>
             <w:pPr>
+              <w:pStyle w:val="Normal"/>
               <w:tabs>
-                <w:tab w:val="left" w:pos="354"/>
-                <w:tab w:val="left" w:pos="708"/>
+                <w:tab w:val="left" w:pos="354" w:leader="none"/>
+                <w:tab w:val="left" w:pos="708" w:leader="none"/>
               </w:tabs>
-              <w:spacing w:after="0" w:line="240" w:lineRule="auto"/>
+              <w:spacing w:lineRule="auto" w:line="240" w:before="0" w:after="0"/>
               <w:jc w:val="both"/>
               <w:rPr>
                 <w:rFonts w:ascii="Times New Roman" w:hAnsi="Times New Roman"/>
@@ -1871,14 +1560,22 @@
                 <w:szCs w:val="24"/>
               </w:rPr>
             </w:pPr>
+            <w:r>
+              <w:rPr>
+                <w:rFonts w:ascii="Times New Roman" w:hAnsi="Times New Roman"/>
+                <w:sz w:val="24"/>
+                <w:szCs w:val="24"/>
+              </w:rPr>
+            </w:r>
           </w:p>
           <w:p>
             <w:pPr>
+              <w:pStyle w:val="Normal"/>
               <w:tabs>
-                <w:tab w:val="left" w:pos="354"/>
-                <w:tab w:val="left" w:pos="708"/>
+                <w:tab w:val="left" w:pos="354" w:leader="none"/>
+                <w:tab w:val="left" w:pos="708" w:leader="none"/>
               </w:tabs>
-              <w:spacing w:after="0" w:line="240" w:lineRule="auto"/>
+              <w:spacing w:lineRule="auto" w:line="240" w:before="0" w:after="0"/>
               <w:jc w:val="both"/>
               <w:rPr>
                 <w:rFonts w:ascii="Times New Roman" w:hAnsi="Times New Roman"/>
@@ -1886,14 +1583,22 @@
                 <w:szCs w:val="24"/>
               </w:rPr>
             </w:pPr>
+            <w:r>
+              <w:rPr>
+                <w:rFonts w:ascii="Times New Roman" w:hAnsi="Times New Roman"/>
+                <w:sz w:val="24"/>
+                <w:szCs w:val="24"/>
+              </w:rPr>
+            </w:r>
           </w:p>
           <w:p>
             <w:pPr>
+              <w:pStyle w:val="Normal"/>
               <w:tabs>
-                <w:tab w:val="left" w:pos="354"/>
-                <w:tab w:val="left" w:pos="708"/>
+                <w:tab w:val="left" w:pos="354" w:leader="none"/>
+                <w:tab w:val="left" w:pos="708" w:leader="none"/>
               </w:tabs>
-              <w:spacing w:after="0" w:line="240" w:lineRule="auto"/>
+              <w:spacing w:lineRule="auto" w:line="240" w:before="0" w:after="0"/>
               <w:ind w:hanging="40"/>
               <w:rPr>
                 <w:rFonts w:ascii="Times New Roman" w:hAnsi="Times New Roman"/>
@@ -1909,17 +1614,7 @@
                 <w:szCs w:val="24"/>
                 <w:lang w:val="en-US"/>
               </w:rPr>
-              <w:t>_____________</w:t>
-            </w:r>
-            <w:proofErr w:type="gramStart"/>
-            <w:r>
-              <w:rPr>
-                <w:rFonts w:ascii="Times New Roman" w:hAnsi="Times New Roman"/>
-                <w:sz w:val="24"/>
-                <w:szCs w:val="24"/>
-                <w:lang w:val="en-US"/>
-              </w:rPr>
-              <w:t xml:space="preserve">_  </w:t>
+              <w:t xml:space="preserve">______________  </w:t>
             </w:r>
             <w:r>
               <w:rPr>
@@ -1929,64 +1624,21 @@
                 <w:highlight w:val="yellow"/>
                 <w:lang w:val="en-US"/>
               </w:rPr>
-              <w:t>{</w:t>
-            </w:r>
-            <w:proofErr w:type="spellStart"/>
-            <w:proofErr w:type="gramEnd"/>
-            <w:r>
-              <w:rPr>
-                <w:rFonts w:ascii="Times New Roman" w:hAnsi="Times New Roman"/>
-                <w:sz w:val="24"/>
-                <w:szCs w:val="21"/>
-                <w:highlight w:val="yellow"/>
-                <w:lang w:val="en-US"/>
-              </w:rPr>
-              <w:t>issue.bg_property</w:t>
-            </w:r>
-            <w:proofErr w:type="spellEnd"/>
-            <w:r>
-              <w:rPr>
-                <w:rFonts w:ascii="Times New Roman" w:hAnsi="Times New Roman"/>
-                <w:sz w:val="24"/>
-                <w:szCs w:val="21"/>
-                <w:highlight w:val="yellow"/>
-                <w:lang w:val="en-US"/>
-              </w:rPr>
-              <w:t>[</w:t>
-            </w:r>
-            <w:proofErr w:type="spellStart"/>
-            <w:r>
-              <w:rPr>
-                <w:rFonts w:ascii="Times New Roman" w:hAnsi="Times New Roman"/>
-                <w:sz w:val="24"/>
-                <w:szCs w:val="21"/>
-                <w:highlight w:val="yellow"/>
-                <w:lang w:val="en-US"/>
-              </w:rPr>
-              <w:t>sign_by_short</w:t>
-            </w:r>
-            <w:proofErr w:type="spellEnd"/>
-            <w:r>
-              <w:rPr>
-                <w:rFonts w:ascii="Times New Roman" w:hAnsi="Times New Roman"/>
-                <w:sz w:val="24"/>
-                <w:szCs w:val="21"/>
-                <w:highlight w:val="yellow"/>
-                <w:lang w:val="en-US"/>
-              </w:rPr>
-              <w:t>]}</w:t>
+              <w:t>{issue.bg_property[sign_by_short]}</w:t>
             </w:r>
           </w:p>
           <w:p>
             <w:pPr>
+              <w:pStyle w:val="Normal"/>
               <w:tabs>
-                <w:tab w:val="left" w:pos="354"/>
-                <w:tab w:val="left" w:pos="708"/>
+                <w:tab w:val="left" w:pos="354" w:leader="none"/>
+                <w:tab w:val="left" w:pos="708" w:leader="none"/>
               </w:tabs>
-              <w:spacing w:after="0" w:line="240" w:lineRule="auto"/>
+              <w:spacing w:lineRule="auto" w:line="240" w:before="0" w:after="0"/>
               <w:ind w:hanging="40"/>
               <w:rPr>
                 <w:rFonts w:ascii="Times New Roman" w:hAnsi="Times New Roman"/>
+                <w:i/>
                 <w:i/>
                 <w:color w:val="0000FF"/>
                 <w:lang w:val="en-US"/>
@@ -2005,16 +1657,20 @@
         <w:tc>
           <w:tcPr>
             <w:tcW w:w="4879" w:type="dxa"/>
+            <w:tcBorders/>
+            <w:shd w:fill="auto" w:val="clear"/>
           </w:tcPr>
           <w:p>
             <w:pPr>
+              <w:pStyle w:val="Normal"/>
               <w:tabs>
-                <w:tab w:val="left" w:pos="354"/>
-                <w:tab w:val="left" w:pos="708"/>
+                <w:tab w:val="left" w:pos="354" w:leader="none"/>
+                <w:tab w:val="left" w:pos="708" w:leader="none"/>
               </w:tabs>
-              <w:spacing w:after="0" w:line="240" w:lineRule="auto"/>
-              <w:rPr>
-                <w:rFonts w:ascii="Times New Roman" w:hAnsi="Times New Roman"/>
+              <w:spacing w:lineRule="auto" w:line="240" w:before="0" w:after="0"/>
+              <w:rPr>
+                <w:rFonts w:ascii="Times New Roman" w:hAnsi="Times New Roman"/>
+                <w:b/>
                 <w:b/>
                 <w:sz w:val="24"/>
                 <w:lang w:val="en-US"/>
@@ -2040,184 +1696,218 @@
           </w:p>
           <w:p>
             <w:pPr>
+              <w:pStyle w:val="Normal"/>
               <w:tabs>
-                <w:tab w:val="left" w:pos="354"/>
-                <w:tab w:val="left" w:pos="708"/>
+                <w:tab w:val="left" w:pos="354" w:leader="none"/>
+                <w:tab w:val="left" w:pos="708" w:leader="none"/>
               </w:tabs>
-              <w:spacing w:after="0" w:line="240" w:lineRule="auto"/>
+              <w:spacing w:lineRule="auto" w:line="240" w:before="0" w:after="0"/>
               <w:rPr>
                 <w:rFonts w:ascii="Times New Roman" w:hAnsi="Times New Roman"/>
                 <w:b/>
+                <w:b/>
                 <w:sz w:val="24"/>
                 <w:lang w:val="en-US"/>
               </w:rPr>
             </w:pPr>
             <w:r>
               <w:rPr>
-                <w:rFonts w:ascii="Times New Roman" w:eastAsia="Times New Roman" w:hAnsi="Times New Roman"/>
+                <w:rFonts w:eastAsia="Times New Roman" w:ascii="Times New Roman" w:hAnsi="Times New Roman"/>
                 <w:b/>
                 <w:color w:val="000000"/>
                 <w:highlight w:val="yellow"/>
                 <w:lang w:val="en-US" w:eastAsia="ru-RU"/>
               </w:rPr>
-              <w:t>{</w:t>
-            </w:r>
-            <w:proofErr w:type="spellStart"/>
-            <w:proofErr w:type="gramStart"/>
-            <w:r>
-              <w:rPr>
-                <w:rFonts w:ascii="Times New Roman" w:eastAsia="Times New Roman" w:hAnsi="Times New Roman"/>
-                <w:b/>
-                <w:color w:val="000000"/>
-                <w:highlight w:val="yellow"/>
-                <w:lang w:val="en-US" w:eastAsia="ru-RU"/>
-              </w:rPr>
-              <w:t>issue.issuer</w:t>
-            </w:r>
-            <w:proofErr w:type="gramEnd"/>
-            <w:r>
-              <w:rPr>
-                <w:rFonts w:ascii="Times New Roman" w:eastAsia="Times New Roman" w:hAnsi="Times New Roman"/>
-                <w:b/>
-                <w:color w:val="000000"/>
-                <w:highlight w:val="yellow"/>
-                <w:lang w:val="en-US" w:eastAsia="ru-RU"/>
-              </w:rPr>
-              <w:t>_full_name</w:t>
-            </w:r>
-            <w:proofErr w:type="spellEnd"/>
-            <w:r>
-              <w:rPr>
-                <w:rFonts w:ascii="Times New Roman" w:eastAsia="Times New Roman" w:hAnsi="Times New Roman"/>
-                <w:b/>
-                <w:color w:val="000000"/>
-                <w:highlight w:val="yellow"/>
-                <w:lang w:val="en-US" w:eastAsia="ru-RU"/>
-              </w:rPr>
-              <w:t>}</w:t>
+              <w:t>{issue.issuer_full_name}</w:t>
             </w:r>
           </w:p>
           <w:p>
             <w:pPr>
+              <w:pStyle w:val="Normal"/>
               <w:tabs>
-                <w:tab w:val="left" w:pos="354"/>
-                <w:tab w:val="left" w:pos="708"/>
+                <w:tab w:val="left" w:pos="354" w:leader="none"/>
+                <w:tab w:val="left" w:pos="708" w:leader="none"/>
               </w:tabs>
-              <w:spacing w:after="0" w:line="240" w:lineRule="auto"/>
+              <w:spacing w:lineRule="auto" w:line="240" w:before="0" w:after="0"/>
               <w:rPr>
                 <w:rFonts w:ascii="Times New Roman" w:hAnsi="Times New Roman"/>
                 <w:sz w:val="24"/>
                 <w:lang w:val="en-US"/>
               </w:rPr>
             </w:pPr>
+            <w:r>
+              <w:rPr>
+                <w:rFonts w:ascii="Times New Roman" w:hAnsi="Times New Roman"/>
+                <w:sz w:val="24"/>
+                <w:lang w:val="en-US"/>
+              </w:rPr>
+            </w:r>
           </w:p>
           <w:p>
             <w:pPr>
+              <w:pStyle w:val="Normal"/>
               <w:tabs>
-                <w:tab w:val="left" w:pos="354"/>
-                <w:tab w:val="left" w:pos="708"/>
+                <w:tab w:val="left" w:pos="354" w:leader="none"/>
+                <w:tab w:val="left" w:pos="708" w:leader="none"/>
               </w:tabs>
-              <w:spacing w:after="0" w:line="240" w:lineRule="auto"/>
+              <w:spacing w:lineRule="auto" w:line="240" w:before="0" w:after="0"/>
               <w:rPr>
                 <w:rFonts w:ascii="Times New Roman" w:hAnsi="Times New Roman"/>
                 <w:sz w:val="24"/>
                 <w:lang w:val="en-US"/>
               </w:rPr>
             </w:pPr>
+            <w:r>
+              <w:rPr>
+                <w:rFonts w:ascii="Times New Roman" w:hAnsi="Times New Roman"/>
+                <w:sz w:val="24"/>
+                <w:lang w:val="en-US"/>
+              </w:rPr>
+            </w:r>
           </w:p>
           <w:p>
             <w:pPr>
+              <w:pStyle w:val="Normal"/>
               <w:tabs>
-                <w:tab w:val="left" w:pos="354"/>
-                <w:tab w:val="left" w:pos="708"/>
+                <w:tab w:val="left" w:pos="354" w:leader="none"/>
+                <w:tab w:val="left" w:pos="708" w:leader="none"/>
               </w:tabs>
-              <w:spacing w:after="0" w:line="240" w:lineRule="auto"/>
+              <w:spacing w:lineRule="auto" w:line="240" w:before="0" w:after="0"/>
               <w:rPr>
                 <w:rFonts w:ascii="Times New Roman" w:hAnsi="Times New Roman"/>
                 <w:sz w:val="24"/>
                 <w:lang w:val="en-US"/>
               </w:rPr>
             </w:pPr>
+            <w:r>
+              <w:rPr>
+                <w:rFonts w:ascii="Times New Roman" w:hAnsi="Times New Roman"/>
+                <w:sz w:val="24"/>
+                <w:lang w:val="en-US"/>
+              </w:rPr>
+            </w:r>
           </w:p>
           <w:p>
             <w:pPr>
+              <w:pStyle w:val="Normal"/>
               <w:tabs>
-                <w:tab w:val="left" w:pos="354"/>
-                <w:tab w:val="left" w:pos="708"/>
+                <w:tab w:val="left" w:pos="354" w:leader="none"/>
+                <w:tab w:val="left" w:pos="708" w:leader="none"/>
               </w:tabs>
-              <w:spacing w:after="0" w:line="240" w:lineRule="auto"/>
+              <w:spacing w:lineRule="auto" w:line="240" w:before="0" w:after="0"/>
               <w:rPr>
                 <w:rFonts w:ascii="Times New Roman" w:hAnsi="Times New Roman"/>
                 <w:sz w:val="24"/>
                 <w:lang w:val="en-US"/>
               </w:rPr>
             </w:pPr>
+            <w:r>
+              <w:rPr>
+                <w:rFonts w:ascii="Times New Roman" w:hAnsi="Times New Roman"/>
+                <w:sz w:val="24"/>
+                <w:lang w:val="en-US"/>
+              </w:rPr>
+            </w:r>
           </w:p>
           <w:p>
             <w:pPr>
+              <w:pStyle w:val="Normal"/>
               <w:tabs>
-                <w:tab w:val="left" w:pos="354"/>
-                <w:tab w:val="left" w:pos="708"/>
+                <w:tab w:val="left" w:pos="354" w:leader="none"/>
+                <w:tab w:val="left" w:pos="708" w:leader="none"/>
               </w:tabs>
-              <w:spacing w:after="0" w:line="240" w:lineRule="auto"/>
+              <w:spacing w:lineRule="auto" w:line="240" w:before="0" w:after="0"/>
               <w:rPr>
                 <w:rFonts w:ascii="Times New Roman" w:hAnsi="Times New Roman"/>
                 <w:sz w:val="24"/>
                 <w:lang w:val="en-US"/>
               </w:rPr>
             </w:pPr>
+            <w:r>
+              <w:rPr>
+                <w:rFonts w:ascii="Times New Roman" w:hAnsi="Times New Roman"/>
+                <w:sz w:val="24"/>
+                <w:lang w:val="en-US"/>
+              </w:rPr>
+            </w:r>
           </w:p>
           <w:p>
             <w:pPr>
+              <w:pStyle w:val="Normal"/>
               <w:tabs>
-                <w:tab w:val="left" w:pos="354"/>
-                <w:tab w:val="left" w:pos="708"/>
+                <w:tab w:val="left" w:pos="354" w:leader="none"/>
+                <w:tab w:val="left" w:pos="708" w:leader="none"/>
               </w:tabs>
-              <w:spacing w:after="0" w:line="240" w:lineRule="auto"/>
+              <w:spacing w:lineRule="auto" w:line="240" w:before="0" w:after="0"/>
               <w:rPr>
                 <w:rFonts w:ascii="Times New Roman" w:hAnsi="Times New Roman"/>
                 <w:sz w:val="24"/>
                 <w:lang w:val="en-US"/>
               </w:rPr>
             </w:pPr>
+            <w:r>
+              <w:rPr>
+                <w:rFonts w:ascii="Times New Roman" w:hAnsi="Times New Roman"/>
+                <w:sz w:val="24"/>
+                <w:lang w:val="en-US"/>
+              </w:rPr>
+            </w:r>
             <w:bookmarkStart w:id="0" w:name="_GoBack"/>
-            <w:bookmarkEnd w:id="0"/>
+            <w:bookmarkStart w:id="1" w:name="_GoBack"/>
+            <w:bookmarkEnd w:id="1"/>
           </w:p>
           <w:p>
             <w:pPr>
+              <w:pStyle w:val="Normal"/>
               <w:tabs>
-                <w:tab w:val="left" w:pos="354"/>
-                <w:tab w:val="left" w:pos="708"/>
+                <w:tab w:val="left" w:pos="354" w:leader="none"/>
+                <w:tab w:val="left" w:pos="708" w:leader="none"/>
               </w:tabs>
-              <w:spacing w:after="0" w:line="240" w:lineRule="auto"/>
+              <w:spacing w:lineRule="auto" w:line="240" w:before="0" w:after="0"/>
               <w:rPr>
                 <w:rFonts w:ascii="Times New Roman" w:hAnsi="Times New Roman"/>
                 <w:sz w:val="24"/>
                 <w:lang w:val="en-US"/>
               </w:rPr>
             </w:pPr>
+            <w:r>
+              <w:rPr>
+                <w:rFonts w:ascii="Times New Roman" w:hAnsi="Times New Roman"/>
+                <w:sz w:val="24"/>
+                <w:lang w:val="en-US"/>
+              </w:rPr>
+            </w:r>
           </w:p>
           <w:p>
             <w:pPr>
+              <w:pStyle w:val="Normal"/>
               <w:tabs>
-                <w:tab w:val="left" w:pos="354"/>
-                <w:tab w:val="left" w:pos="708"/>
+                <w:tab w:val="left" w:pos="354" w:leader="none"/>
+                <w:tab w:val="left" w:pos="708" w:leader="none"/>
               </w:tabs>
-              <w:spacing w:after="0" w:line="240" w:lineRule="auto"/>
+              <w:spacing w:lineRule="auto" w:line="240" w:before="0" w:after="0"/>
               <w:rPr>
                 <w:rFonts w:ascii="Times New Roman" w:hAnsi="Times New Roman"/>
                 <w:sz w:val="24"/>
                 <w:lang w:val="en-US"/>
               </w:rPr>
             </w:pPr>
+            <w:r>
+              <w:rPr>
+                <w:rFonts w:ascii="Times New Roman" w:hAnsi="Times New Roman"/>
+                <w:sz w:val="24"/>
+                <w:lang w:val="en-US"/>
+              </w:rPr>
+            </w:r>
           </w:p>
           <w:p>
             <w:pPr>
+              <w:pStyle w:val="Normal"/>
               <w:tabs>
-                <w:tab w:val="left" w:pos="354"/>
-                <w:tab w:val="left" w:pos="708"/>
+                <w:tab w:val="left" w:pos="354" w:leader="none"/>
+                <w:tab w:val="left" w:pos="708" w:leader="none"/>
               </w:tabs>
-              <w:spacing w:after="0" w:line="240" w:lineRule="auto"/>
+              <w:spacing w:lineRule="auto" w:line="240" w:before="0" w:after="0"/>
               <w:rPr>
                 <w:rFonts w:ascii="Times New Roman" w:hAnsi="Times New Roman"/>
                 <w:sz w:val="24"/>
@@ -2239,56 +1929,17 @@
                 <w:highlight w:val="yellow"/>
                 <w:lang w:val="en-US"/>
               </w:rPr>
-              <w:t>{</w:t>
-            </w:r>
-            <w:proofErr w:type="spellStart"/>
-            <w:r>
-              <w:rPr>
-                <w:rFonts w:ascii="Times New Roman" w:hAnsi="Times New Roman"/>
-                <w:sz w:val="24"/>
-                <w:highlight w:val="yellow"/>
-                <w:lang w:val="en-US"/>
-              </w:rPr>
-              <w:t>issue.bg_property</w:t>
-            </w:r>
-            <w:proofErr w:type="spellEnd"/>
-            <w:r>
-              <w:rPr>
-                <w:rFonts w:ascii="Times New Roman" w:hAnsi="Times New Roman"/>
-                <w:sz w:val="24"/>
-                <w:highlight w:val="yellow"/>
-                <w:lang w:val="en-US"/>
-              </w:rPr>
-              <w:t>[</w:t>
-            </w:r>
-            <w:proofErr w:type="spellStart"/>
-            <w:r>
-              <w:rPr>
-                <w:rFonts w:ascii="Times New Roman" w:hAnsi="Times New Roman"/>
-                <w:sz w:val="24"/>
-                <w:highlight w:val="yellow"/>
-                <w:lang w:val="en-US"/>
-              </w:rPr>
-              <w:t>issuer_head_short_fio</w:t>
-            </w:r>
-            <w:proofErr w:type="spellEnd"/>
-            <w:r>
-              <w:rPr>
-                <w:rFonts w:ascii="Times New Roman" w:hAnsi="Times New Roman"/>
-                <w:sz w:val="24"/>
-                <w:highlight w:val="yellow"/>
-                <w:lang w:val="en-US"/>
-              </w:rPr>
-              <w:t>]}</w:t>
+              <w:t>{issue.bg_property[issuer_head_short_fio]}</w:t>
             </w:r>
           </w:p>
           <w:p>
             <w:pPr>
+              <w:pStyle w:val="Normal"/>
               <w:tabs>
-                <w:tab w:val="left" w:pos="354"/>
-                <w:tab w:val="left" w:pos="708"/>
+                <w:tab w:val="left" w:pos="354" w:leader="none"/>
+                <w:tab w:val="left" w:pos="708" w:leader="none"/>
               </w:tabs>
-              <w:spacing w:after="0" w:line="240" w:lineRule="auto"/>
+              <w:spacing w:lineRule="auto" w:line="240" w:before="0" w:after="0"/>
               <w:rPr>
                 <w:rFonts w:ascii="Times New Roman" w:hAnsi="Times New Roman"/>
               </w:rPr>
@@ -2306,165 +1957,83 @@
     </w:tbl>
     <w:p>
       <w:pPr>
-        <w:rPr>
-          <w:rFonts w:ascii="Times New Roman" w:hAnsi="Times New Roman"/>
-        </w:rPr>
+        <w:pStyle w:val="Normal"/>
+        <w:spacing w:before="0" w:after="200"/>
+        <w:rPr/>
       </w:pPr>
+      <w:r>
+        <w:rPr/>
+      </w:r>
     </w:p>
     <w:sectPr>
-      <w:headerReference w:type="even" r:id="rId7"/>
-      <w:headerReference w:type="default" r:id="rId8"/>
-      <w:footerReference w:type="even" r:id="rId9"/>
-      <w:footerReference w:type="default" r:id="rId10"/>
-      <w:headerReference w:type="first" r:id="rId11"/>
-      <w:footerReference w:type="first" r:id="rId12"/>
+      <w:headerReference w:type="default" r:id="rId2"/>
+      <w:footerReference w:type="default" r:id="rId3"/>
+      <w:type w:val="nextPage"/>
       <w:pgSz w:w="11906" w:h="16838"/>
-      <w:pgMar w:top="1134" w:right="850" w:bottom="1134" w:left="1701" w:header="708" w:footer="708" w:gutter="0"/>
-      <w:cols w:space="708"/>
-      <w:docGrid w:linePitch="360"/>
+      <w:pgMar w:left="1701" w:right="850" w:header="708" w:top="1134" w:footer="708" w:bottom="1134" w:gutter="0"/>
+      <w:pgNumType w:fmt="decimal"/>
+      <w:formProt w:val="false"/>
+      <w:textDirection w:val="lrTb"/>
+      <w:docGrid w:type="default" w:linePitch="360" w:charSpace="4096"/>
     </w:sectPr>
   </w:body>
 </w:document>
 </file>
 
-<file path=word/endnotes.xml><?xml version="1.0" encoding="utf-8"?>
-<w:endnotes xmlns:wpc="http://schemas.microsoft.com/office/word/2010/wordprocessingCanvas" xmlns:cx="http://schemas.microsoft.com/office/drawing/2014/chartex" xmlns:cx1="http://schemas.microsoft.com/office/drawing/2015/9/8/chartex" xmlns:cx2="http://schemas.microsoft.com/office/drawing/2015/10/21/chartex" xmlns:cx3="http://schemas.microsoft.com/office/drawing/2016/5/9/chartex" xmlns:cx4="http://schemas.microsoft.com/office/drawing/2016/5/10/chartex" xmlns:cx5="http://schemas.microsoft.com/office/drawing/2016/5/11/chartex" xmlns:cx6="http://schemas.microsoft.com/office/drawing/2016/5/12/chartex" xmlns:cx7="http://schemas.microsoft.com/office/drawing/2016/5/13/chartex" xmlns:cx8="http://schemas.microsoft.com/office/drawing/2016/5/14/chartex" xmlns:mc="http://schemas.openxmlformats.org/markup-compatibility/2006" xmlns:aink="http://schemas.microsoft.com/office/drawing/2016/ink" xmlns:am3d="http://schemas.microsoft.com/office/drawing/2017/model3d" xmlns:o="urn:schemas-microsoft-com:office:office" xmlns:r="http://schemas.openxmlformats.org/officeDocument/2006/relationships" xmlns:m="http://schemas.openxmlformats.org/officeDocument/2006/math" xmlns:v="urn:schemas-microsoft-com:vml" xmlns:wp14="http://schemas.microsoft.com/office/word/2010/wordprocessingDrawing" xmlns:wp="http://schemas.openxmlformats.org/drawingml/2006/wordprocessingDrawing" xmlns:w10="urn:schemas-microsoft-com:office:word" xmlns:w="http://schemas.openxmlformats.org/wordprocessingml/2006/main" xmlns:w14="http://schemas.microsoft.com/office/word/2010/wordml" xmlns:w15="http://schemas.microsoft.com/office/word/2012/wordml" xmlns:w16cid="http://schemas.microsoft.com/office/word/2016/wordml/cid" xmlns:w16se="http://schemas.microsoft.com/office/word/2015/wordml/symex" xmlns:wpg="http://schemas.microsoft.com/office/word/2010/wordprocessingGroup" xmlns:wpi="http://schemas.microsoft.com/office/word/2010/wordprocessingInk" xmlns:wne="http://schemas.microsoft.com/office/word/2006/wordml" xmlns:wps="http://schemas.microsoft.com/office/word/2010/wordprocessingShape" mc:Ignorable="w14 w15 w16se w16cid wp14">
-  <w:endnote w:type="separator" w:id="-1">
-    <w:p>
-      <w:pPr>
-        <w:spacing w:after="0" w:line="240" w:lineRule="auto"/>
-      </w:pPr>
-      <w:r>
-        <w:separator/>
-      </w:r>
-    </w:p>
-  </w:endnote>
-  <w:endnote w:type="continuationSeparator" w:id="0">
-    <w:p>
-      <w:pPr>
-        <w:spacing w:after="0" w:line="240" w:lineRule="auto"/>
-      </w:pPr>
-      <w:r>
-        <w:continuationSeparator/>
-      </w:r>
-    </w:p>
-  </w:endnote>
-</w:endnotes>
-</file>
-
 <file path=word/footer1.xml><?xml version="1.0" encoding="utf-8"?>
-<w:ftr xmlns:wpc="http://schemas.microsoft.com/office/word/2010/wordprocessingCanvas" xmlns:cx="http://schemas.microsoft.com/office/drawing/2014/chartex" xmlns:cx1="http://schemas.microsoft.com/office/drawing/2015/9/8/chartex" xmlns:cx2="http://schemas.microsoft.com/office/drawing/2015/10/21/chartex" xmlns:cx3="http://schemas.microsoft.com/office/drawing/2016/5/9/chartex" xmlns:cx4="http://schemas.microsoft.com/office/drawing/2016/5/10/chartex" xmlns:cx5="http://schemas.microsoft.com/office/drawing/2016/5/11/chartex" xmlns:cx6="http://schemas.microsoft.com/office/drawing/2016/5/12/chartex" xmlns:cx7="http://schemas.microsoft.com/office/drawing/2016/5/13/chartex" xmlns:cx8="http://schemas.microsoft.com/office/drawing/2016/5/14/chartex" xmlns:mc="http://schemas.openxmlformats.org/markup-compatibility/2006" xmlns:aink="http://schemas.microsoft.com/office/drawing/2016/ink" xmlns:am3d="http://schemas.microsoft.com/office/drawing/2017/model3d" xmlns:o="urn:schemas-microsoft-com:office:office" xmlns:r="http://schemas.openxmlformats.org/officeDocument/2006/relationships" xmlns:m="http://schemas.openxmlformats.org/officeDocument/2006/math" xmlns:v="urn:schemas-microsoft-com:vml" xmlns:wp14="http://schemas.microsoft.com/office/word/2010/wordprocessingDrawing" xmlns:wp="http://schemas.openxmlformats.org/drawingml/2006/wordprocessingDrawing" xmlns:w10="urn:schemas-microsoft-com:office:word" xmlns:w="http://schemas.openxmlformats.org/wordprocessingml/2006/main" xmlns:w14="http://schemas.microsoft.com/office/word/2010/wordml" xmlns:w15="http://schemas.microsoft.com/office/word/2012/wordml" xmlns:w16cid="http://schemas.microsoft.com/office/word/2016/wordml/cid" xmlns:w16se="http://schemas.microsoft.com/office/word/2015/wordml/symex" xmlns:wpg="http://schemas.microsoft.com/office/word/2010/wordprocessingGroup" xmlns:wpi="http://schemas.microsoft.com/office/word/2010/wordprocessingInk" xmlns:wne="http://schemas.microsoft.com/office/word/2006/wordml" xmlns:wps="http://schemas.microsoft.com/office/word/2010/wordprocessingShape" mc:Ignorable="w14 w15 w16se w16cid wp14">
+<w:ftr xmlns:o="urn:schemas-microsoft-com:office:office" xmlns:r="http://schemas.openxmlformats.org/officeDocument/2006/relationships" xmlns:v="urn:schemas-microsoft-com:vml" xmlns:w="http://schemas.openxmlformats.org/wordprocessingml/2006/main" xmlns:w10="urn:schemas-microsoft-com:office:word" xmlns:wp="http://schemas.openxmlformats.org/drawingml/2006/wordprocessingDrawing" xmlns:wps="http://schemas.microsoft.com/office/word/2010/wordprocessingShape" xmlns:wpg="http://schemas.microsoft.com/office/word/2010/wordprocessingGroup" xmlns:mc="http://schemas.openxmlformats.org/markup-compatibility/2006" xmlns:wp14="http://schemas.microsoft.com/office/word/2010/wordprocessingDrawing" xmlns:w14="http://schemas.microsoft.com/office/word/2010/wordml" mc:Ignorable="w14 wp14">
   <w:p>
     <w:pPr>
-      <w:pStyle w:val="a5"/>
+      <w:pStyle w:val="Style23"/>
+      <w:rPr/>
     </w:pPr>
+    <w:r>
+      <w:rPr/>
+    </w:r>
   </w:p>
 </w:ftr>
 </file>
 
-<file path=word/footer2.xml><?xml version="1.0" encoding="utf-8"?>
-<w:ftr xmlns:wpc="http://schemas.microsoft.com/office/word/2010/wordprocessingCanvas" xmlns:cx="http://schemas.microsoft.com/office/drawing/2014/chartex" xmlns:cx1="http://schemas.microsoft.com/office/drawing/2015/9/8/chartex" xmlns:cx2="http://schemas.microsoft.com/office/drawing/2015/10/21/chartex" xmlns:cx3="http://schemas.microsoft.com/office/drawing/2016/5/9/chartex" xmlns:cx4="http://schemas.microsoft.com/office/drawing/2016/5/10/chartex" xmlns:cx5="http://schemas.microsoft.com/office/drawing/2016/5/11/chartex" xmlns:cx6="http://schemas.microsoft.com/office/drawing/2016/5/12/chartex" xmlns:cx7="http://schemas.microsoft.com/office/drawing/2016/5/13/chartex" xmlns:cx8="http://schemas.microsoft.com/office/drawing/2016/5/14/chartex" xmlns:mc="http://schemas.openxmlformats.org/markup-compatibility/2006" xmlns:aink="http://schemas.microsoft.com/office/drawing/2016/ink" xmlns:am3d="http://schemas.microsoft.com/office/drawing/2017/model3d" xmlns:o="urn:schemas-microsoft-com:office:office" xmlns:r="http://schemas.openxmlformats.org/officeDocument/2006/relationships" xmlns:m="http://schemas.openxmlformats.org/officeDocument/2006/math" xmlns:v="urn:schemas-microsoft-com:vml" xmlns:wp14="http://schemas.microsoft.com/office/word/2010/wordprocessingDrawing" xmlns:wp="http://schemas.openxmlformats.org/drawingml/2006/wordprocessingDrawing" xmlns:w10="urn:schemas-microsoft-com:office:word" xmlns:w="http://schemas.openxmlformats.org/wordprocessingml/2006/main" xmlns:w14="http://schemas.microsoft.com/office/word/2010/wordml" xmlns:w15="http://schemas.microsoft.com/office/word/2012/wordml" xmlns:w16cid="http://schemas.microsoft.com/office/word/2016/wordml/cid" xmlns:w16se="http://schemas.microsoft.com/office/word/2015/wordml/symex" xmlns:wpg="http://schemas.microsoft.com/office/word/2010/wordprocessingGroup" xmlns:wpi="http://schemas.microsoft.com/office/word/2010/wordprocessingInk" xmlns:wne="http://schemas.microsoft.com/office/word/2006/wordml" xmlns:wps="http://schemas.microsoft.com/office/word/2010/wordprocessingShape" mc:Ignorable="w14 w15 w16se w16cid wp14">
+<file path=word/header1.xml><?xml version="1.0" encoding="utf-8"?>
+<w:hdr xmlns:o="urn:schemas-microsoft-com:office:office" xmlns:r="http://schemas.openxmlformats.org/officeDocument/2006/relationships" xmlns:v="urn:schemas-microsoft-com:vml" xmlns:w="http://schemas.openxmlformats.org/wordprocessingml/2006/main" xmlns:w10="urn:schemas-microsoft-com:office:word" xmlns:wp="http://schemas.openxmlformats.org/drawingml/2006/wordprocessingDrawing" xmlns:wps="http://schemas.microsoft.com/office/word/2010/wordprocessingShape" xmlns:wpg="http://schemas.microsoft.com/office/word/2010/wordprocessingGroup" xmlns:mc="http://schemas.openxmlformats.org/markup-compatibility/2006" xmlns:wp14="http://schemas.microsoft.com/office/word/2010/wordprocessingDrawing" xmlns:w14="http://schemas.microsoft.com/office/word/2010/wordml" mc:Ignorable="w14 wp14">
   <w:p>
     <w:pPr>
-      <w:pStyle w:val="a5"/>
+      <w:pStyle w:val="Style22"/>
+      <w:rPr/>
     </w:pPr>
-  </w:p>
-</w:ftr>
-</file>
-
-<file path=word/footer3.xml><?xml version="1.0" encoding="utf-8"?>
-<w:ftr xmlns:wpc="http://schemas.microsoft.com/office/word/2010/wordprocessingCanvas" xmlns:cx="http://schemas.microsoft.com/office/drawing/2014/chartex" xmlns:cx1="http://schemas.microsoft.com/office/drawing/2015/9/8/chartex" xmlns:cx2="http://schemas.microsoft.com/office/drawing/2015/10/21/chartex" xmlns:cx3="http://schemas.microsoft.com/office/drawing/2016/5/9/chartex" xmlns:cx4="http://schemas.microsoft.com/office/drawing/2016/5/10/chartex" xmlns:cx5="http://schemas.microsoft.com/office/drawing/2016/5/11/chartex" xmlns:cx6="http://schemas.microsoft.com/office/drawing/2016/5/12/chartex" xmlns:cx7="http://schemas.microsoft.com/office/drawing/2016/5/13/chartex" xmlns:cx8="http://schemas.microsoft.com/office/drawing/2016/5/14/chartex" xmlns:mc="http://schemas.openxmlformats.org/markup-compatibility/2006" xmlns:aink="http://schemas.microsoft.com/office/drawing/2016/ink" xmlns:am3d="http://schemas.microsoft.com/office/drawing/2017/model3d" xmlns:o="urn:schemas-microsoft-com:office:office" xmlns:r="http://schemas.openxmlformats.org/officeDocument/2006/relationships" xmlns:m="http://schemas.openxmlformats.org/officeDocument/2006/math" xmlns:v="urn:schemas-microsoft-com:vml" xmlns:wp14="http://schemas.microsoft.com/office/word/2010/wordprocessingDrawing" xmlns:wp="http://schemas.openxmlformats.org/drawingml/2006/wordprocessingDrawing" xmlns:w10="urn:schemas-microsoft-com:office:word" xmlns:w="http://schemas.openxmlformats.org/wordprocessingml/2006/main" xmlns:w14="http://schemas.microsoft.com/office/word/2010/wordml" xmlns:w15="http://schemas.microsoft.com/office/word/2012/wordml" xmlns:w16cid="http://schemas.microsoft.com/office/word/2016/wordml/cid" xmlns:w16se="http://schemas.microsoft.com/office/word/2015/wordml/symex" xmlns:wpg="http://schemas.microsoft.com/office/word/2010/wordprocessingGroup" xmlns:wpi="http://schemas.microsoft.com/office/word/2010/wordprocessingInk" xmlns:wne="http://schemas.microsoft.com/office/word/2006/wordml" xmlns:wps="http://schemas.microsoft.com/office/word/2010/wordprocessingShape" mc:Ignorable="w14 w15 w16se w16cid wp14">
-  <w:p>
-    <w:pPr>
-      <w:pStyle w:val="a5"/>
-    </w:pPr>
-  </w:p>
-</w:ftr>
-</file>
-
-<file path=word/footnotes.xml><?xml version="1.0" encoding="utf-8"?>
-<w:footnotes xmlns:wpc="http://schemas.microsoft.com/office/word/2010/wordprocessingCanvas" xmlns:cx="http://schemas.microsoft.com/office/drawing/2014/chartex" xmlns:cx1="http://schemas.microsoft.com/office/drawing/2015/9/8/chartex" xmlns:cx2="http://schemas.microsoft.com/office/drawing/2015/10/21/chartex" xmlns:cx3="http://schemas.microsoft.com/office/drawing/2016/5/9/chartex" xmlns:cx4="http://schemas.microsoft.com/office/drawing/2016/5/10/chartex" xmlns:cx5="http://schemas.microsoft.com/office/drawing/2016/5/11/chartex" xmlns:cx6="http://schemas.microsoft.com/office/drawing/2016/5/12/chartex" xmlns:cx7="http://schemas.microsoft.com/office/drawing/2016/5/13/chartex" xmlns:cx8="http://schemas.microsoft.com/office/drawing/2016/5/14/chartex" xmlns:mc="http://schemas.openxmlformats.org/markup-compatibility/2006" xmlns:aink="http://schemas.microsoft.com/office/drawing/2016/ink" xmlns:am3d="http://schemas.microsoft.com/office/drawing/2017/model3d" xmlns:o="urn:schemas-microsoft-com:office:office" xmlns:r="http://schemas.openxmlformats.org/officeDocument/2006/relationships" xmlns:m="http://schemas.openxmlformats.org/officeDocument/2006/math" xmlns:v="urn:schemas-microsoft-com:vml" xmlns:wp14="http://schemas.microsoft.com/office/word/2010/wordprocessingDrawing" xmlns:wp="http://schemas.openxmlformats.org/drawingml/2006/wordprocessingDrawing" xmlns:w10="urn:schemas-microsoft-com:office:word" xmlns:w="http://schemas.openxmlformats.org/wordprocessingml/2006/main" xmlns:w14="http://schemas.microsoft.com/office/word/2010/wordml" xmlns:w15="http://schemas.microsoft.com/office/word/2012/wordml" xmlns:w16cid="http://schemas.microsoft.com/office/word/2016/wordml/cid" xmlns:w16se="http://schemas.microsoft.com/office/word/2015/wordml/symex" xmlns:wpg="http://schemas.microsoft.com/office/word/2010/wordprocessingGroup" xmlns:wpi="http://schemas.microsoft.com/office/word/2010/wordprocessingInk" xmlns:wne="http://schemas.microsoft.com/office/word/2006/wordml" xmlns:wps="http://schemas.microsoft.com/office/word/2010/wordprocessingShape" mc:Ignorable="w14 w15 w16se w16cid wp14">
-  <w:footnote w:type="separator" w:id="-1">
-    <w:p>
-      <w:pPr>
-        <w:spacing w:after="0" w:line="240" w:lineRule="auto"/>
-      </w:pPr>
-      <w:r>
-        <w:separator/>
-      </w:r>
-    </w:p>
-  </w:footnote>
-  <w:footnote w:type="continuationSeparator" w:id="0">
-    <w:p>
-      <w:pPr>
-        <w:spacing w:after="0" w:line="240" w:lineRule="auto"/>
-      </w:pPr>
-      <w:r>
-        <w:continuationSeparator/>
-      </w:r>
-    </w:p>
-  </w:footnote>
-</w:footnotes>
-</file>
-
-<file path=word/header1.xml><?xml version="1.0" encoding="utf-8"?>
-<w:hdr xmlns:wpc="http://schemas.microsoft.com/office/word/2010/wordprocessingCanvas" xmlns:cx="http://schemas.microsoft.com/office/drawing/2014/chartex" xmlns:cx1="http://schemas.microsoft.com/office/drawing/2015/9/8/chartex" xmlns:cx2="http://schemas.microsoft.com/office/drawing/2015/10/21/chartex" xmlns:cx3="http://schemas.microsoft.com/office/drawing/2016/5/9/chartex" xmlns:cx4="http://schemas.microsoft.com/office/drawing/2016/5/10/chartex" xmlns:cx5="http://schemas.microsoft.com/office/drawing/2016/5/11/chartex" xmlns:cx6="http://schemas.microsoft.com/office/drawing/2016/5/12/chartex" xmlns:cx7="http://schemas.microsoft.com/office/drawing/2016/5/13/chartex" xmlns:cx8="http://schemas.microsoft.com/office/drawing/2016/5/14/chartex" xmlns:mc="http://schemas.openxmlformats.org/markup-compatibility/2006" xmlns:aink="http://schemas.microsoft.com/office/drawing/2016/ink" xmlns:am3d="http://schemas.microsoft.com/office/drawing/2017/model3d" xmlns:o="urn:schemas-microsoft-com:office:office" xmlns:r="http://schemas.openxmlformats.org/officeDocument/2006/relationships" xmlns:m="http://schemas.openxmlformats.org/officeDocument/2006/math" xmlns:v="urn:schemas-microsoft-com:vml" xmlns:wp14="http://schemas.microsoft.com/office/word/2010/wordprocessingDrawing" xmlns:wp="http://schemas.openxmlformats.org/drawingml/2006/wordprocessingDrawing" xmlns:w10="urn:schemas-microsoft-com:office:word" xmlns:w="http://schemas.openxmlformats.org/wordprocessingml/2006/main" xmlns:w14="http://schemas.microsoft.com/office/word/2010/wordml" xmlns:w15="http://schemas.microsoft.com/office/word/2012/wordml" xmlns:w16cid="http://schemas.microsoft.com/office/word/2016/wordml/cid" xmlns:w16se="http://schemas.microsoft.com/office/word/2015/wordml/symex" xmlns:wpg="http://schemas.microsoft.com/office/word/2010/wordprocessingGroup" xmlns:wpi="http://schemas.microsoft.com/office/word/2010/wordprocessingInk" xmlns:wne="http://schemas.microsoft.com/office/word/2006/wordml" xmlns:wps="http://schemas.microsoft.com/office/word/2010/wordprocessingShape" mc:Ignorable="w14 w15 w16se w16cid wp14">
-  <w:p>
-    <w:pPr>
-      <w:pStyle w:val="a3"/>
-    </w:pPr>
-  </w:p>
-</w:hdr>
-</file>
-
-<file path=word/header2.xml><?xml version="1.0" encoding="utf-8"?>
-<w:hdr xmlns:wpc="http://schemas.microsoft.com/office/word/2010/wordprocessingCanvas" xmlns:cx="http://schemas.microsoft.com/office/drawing/2014/chartex" xmlns:cx1="http://schemas.microsoft.com/office/drawing/2015/9/8/chartex" xmlns:cx2="http://schemas.microsoft.com/office/drawing/2015/10/21/chartex" xmlns:cx3="http://schemas.microsoft.com/office/drawing/2016/5/9/chartex" xmlns:cx4="http://schemas.microsoft.com/office/drawing/2016/5/10/chartex" xmlns:cx5="http://schemas.microsoft.com/office/drawing/2016/5/11/chartex" xmlns:cx6="http://schemas.microsoft.com/office/drawing/2016/5/12/chartex" xmlns:cx7="http://schemas.microsoft.com/office/drawing/2016/5/13/chartex" xmlns:cx8="http://schemas.microsoft.com/office/drawing/2016/5/14/chartex" xmlns:mc="http://schemas.openxmlformats.org/markup-compatibility/2006" xmlns:aink="http://schemas.microsoft.com/office/drawing/2016/ink" xmlns:am3d="http://schemas.microsoft.com/office/drawing/2017/model3d" xmlns:o="urn:schemas-microsoft-com:office:office" xmlns:r="http://schemas.openxmlformats.org/officeDocument/2006/relationships" xmlns:m="http://schemas.openxmlformats.org/officeDocument/2006/math" xmlns:v="urn:schemas-microsoft-com:vml" xmlns:wp14="http://schemas.microsoft.com/office/word/2010/wordprocessingDrawing" xmlns:wp="http://schemas.openxmlformats.org/drawingml/2006/wordprocessingDrawing" xmlns:w10="urn:schemas-microsoft-com:office:word" xmlns:w="http://schemas.openxmlformats.org/wordprocessingml/2006/main" xmlns:w14="http://schemas.microsoft.com/office/word/2010/wordml" xmlns:w15="http://schemas.microsoft.com/office/word/2012/wordml" xmlns:w16cid="http://schemas.microsoft.com/office/word/2016/wordml/cid" xmlns:w16se="http://schemas.microsoft.com/office/word/2015/wordml/symex" xmlns:wpg="http://schemas.microsoft.com/office/word/2010/wordprocessingGroup" xmlns:wpi="http://schemas.microsoft.com/office/word/2010/wordprocessingInk" xmlns:wne="http://schemas.microsoft.com/office/word/2006/wordml" xmlns:wps="http://schemas.microsoft.com/office/word/2010/wordprocessingShape" mc:Ignorable="w14 w15 w16se w16cid wp14">
-  <w:p>
-    <w:pPr>
-      <w:pStyle w:val="a3"/>
-    </w:pPr>
-  </w:p>
-</w:hdr>
-</file>
-
-<file path=word/header3.xml><?xml version="1.0" encoding="utf-8"?>
-<w:hdr xmlns:wpc="http://schemas.microsoft.com/office/word/2010/wordprocessingCanvas" xmlns:cx="http://schemas.microsoft.com/office/drawing/2014/chartex" xmlns:cx1="http://schemas.microsoft.com/office/drawing/2015/9/8/chartex" xmlns:cx2="http://schemas.microsoft.com/office/drawing/2015/10/21/chartex" xmlns:cx3="http://schemas.microsoft.com/office/drawing/2016/5/9/chartex" xmlns:cx4="http://schemas.microsoft.com/office/drawing/2016/5/10/chartex" xmlns:cx5="http://schemas.microsoft.com/office/drawing/2016/5/11/chartex" xmlns:cx6="http://schemas.microsoft.com/office/drawing/2016/5/12/chartex" xmlns:cx7="http://schemas.microsoft.com/office/drawing/2016/5/13/chartex" xmlns:cx8="http://schemas.microsoft.com/office/drawing/2016/5/14/chartex" xmlns:mc="http://schemas.openxmlformats.org/markup-compatibility/2006" xmlns:aink="http://schemas.microsoft.com/office/drawing/2016/ink" xmlns:am3d="http://schemas.microsoft.com/office/drawing/2017/model3d" xmlns:o="urn:schemas-microsoft-com:office:office" xmlns:r="http://schemas.openxmlformats.org/officeDocument/2006/relationships" xmlns:m="http://schemas.openxmlformats.org/officeDocument/2006/math" xmlns:v="urn:schemas-microsoft-com:vml" xmlns:wp14="http://schemas.microsoft.com/office/word/2010/wordprocessingDrawing" xmlns:wp="http://schemas.openxmlformats.org/drawingml/2006/wordprocessingDrawing" xmlns:w10="urn:schemas-microsoft-com:office:word" xmlns:w="http://schemas.openxmlformats.org/wordprocessingml/2006/main" xmlns:w14="http://schemas.microsoft.com/office/word/2010/wordml" xmlns:w15="http://schemas.microsoft.com/office/word/2012/wordml" xmlns:w16cid="http://schemas.microsoft.com/office/word/2016/wordml/cid" xmlns:w16se="http://schemas.microsoft.com/office/word/2015/wordml/symex" xmlns:wpg="http://schemas.microsoft.com/office/word/2010/wordprocessingGroup" xmlns:wpi="http://schemas.microsoft.com/office/word/2010/wordprocessingInk" xmlns:wne="http://schemas.microsoft.com/office/word/2006/wordml" xmlns:wps="http://schemas.microsoft.com/office/word/2010/wordprocessingShape" mc:Ignorable="w14 w15 w16se w16cid wp14">
-  <w:p>
-    <w:pPr>
-      <w:pStyle w:val="a3"/>
-    </w:pPr>
+    <w:r>
+      <w:rPr/>
+    </w:r>
   </w:p>
 </w:hdr>
 </file>
 
 <file path=word/styles.xml><?xml version="1.0" encoding="utf-8"?>
-<w:styles xmlns:mc="http://schemas.openxmlformats.org/markup-compatibility/2006" xmlns:r="http://schemas.openxmlformats.org/officeDocument/2006/relationships" xmlns:w="http://schemas.openxmlformats.org/wordprocessingml/2006/main" xmlns:w14="http://schemas.microsoft.com/office/word/2010/wordml" xmlns:w15="http://schemas.microsoft.com/office/word/2012/wordml" xmlns:w16cid="http://schemas.microsoft.com/office/word/2016/wordml/cid" xmlns:w16se="http://schemas.microsoft.com/office/word/2015/wordml/symex" mc:Ignorable="w14 w15 w16se w16cid">
+<w:styles xmlns:w="http://schemas.openxmlformats.org/wordprocessingml/2006/main" xmlns:w14="http://schemas.microsoft.com/office/word/2010/wordml" xmlns:mc="http://schemas.openxmlformats.org/markup-compatibility/2006" mc:Ignorable="w14">
   <w:docDefaults>
     <w:rPrDefault>
       <w:rPr>
-        <w:rFonts w:asciiTheme="minorHAnsi" w:eastAsiaTheme="minorHAnsi" w:hAnsiTheme="minorHAnsi" w:cstheme="minorBidi"/>
+        <w:rFonts w:ascii="Calibri" w:hAnsi="Calibri" w:eastAsia="Calibri" w:cs="" w:asciiTheme="minorHAnsi" w:cstheme="minorBidi" w:eastAsiaTheme="minorHAnsi" w:hAnsiTheme="minorHAnsi"/>
         <w:sz w:val="22"/>
         <w:szCs w:val="22"/>
         <w:lang w:val="ru-RU" w:eastAsia="en-US" w:bidi="ar-SA"/>
       </w:rPr>
     </w:rPrDefault>
     <w:pPrDefault>
-      <w:pPr>
-        <w:spacing w:after="200" w:line="276" w:lineRule="auto"/>
-      </w:pPr>
+      <w:pPr/>
     </w:pPrDefault>
   </w:docDefaults>
   <w:latentStyles w:defLockedState="0" w:defUIPriority="99" w:defSemiHidden="0" w:defUnhideWhenUsed="0" w:defQFormat="0" w:count="375">
     <w:lsdException w:name="Normal" w:uiPriority="0" w:qFormat="1"/>
     <w:lsdException w:name="heading 1" w:uiPriority="9" w:qFormat="1"/>
-    <w:lsdException w:name="heading 2" w:semiHidden="1" w:uiPriority="9" w:unhideWhenUsed="1" w:qFormat="1"/>
-    <w:lsdException w:name="heading 3" w:semiHidden="1" w:uiPriority="9" w:unhideWhenUsed="1" w:qFormat="1"/>
-    <w:lsdException w:name="heading 4" w:semiHidden="1" w:uiPriority="9" w:unhideWhenUsed="1" w:qFormat="1"/>
-    <w:lsdException w:name="heading 5" w:semiHidden="1" w:uiPriority="9" w:unhideWhenUsed="1" w:qFormat="1"/>
-    <w:lsdException w:name="heading 6" w:semiHidden="1" w:uiPriority="9" w:unhideWhenUsed="1" w:qFormat="1"/>
-    <w:lsdException w:name="heading 7" w:semiHidden="1" w:uiPriority="9" w:unhideWhenUsed="1" w:qFormat="1"/>
-    <w:lsdException w:name="heading 8" w:semiHidden="1" w:uiPriority="9" w:unhideWhenUsed="1" w:qFormat="1"/>
-    <w:lsdException w:name="heading 9" w:semiHidden="1" w:uiPriority="9" w:unhideWhenUsed="1" w:qFormat="1"/>
+    <w:lsdException w:name="heading 2" w:uiPriority="9" w:semiHidden="1" w:unhideWhenUsed="1" w:qFormat="1"/>
+    <w:lsdException w:name="heading 3" w:uiPriority="9" w:semiHidden="1" w:unhideWhenUsed="1" w:qFormat="1"/>
+    <w:lsdException w:name="heading 4" w:uiPriority="9" w:semiHidden="1" w:unhideWhenUsed="1" w:qFormat="1"/>
+    <w:lsdException w:name="heading 5" w:uiPriority="9" w:semiHidden="1" w:unhideWhenUsed="1" w:qFormat="1"/>
+    <w:lsdException w:name="heading 6" w:uiPriority="9" w:semiHidden="1" w:unhideWhenUsed="1" w:qFormat="1"/>
+    <w:lsdException w:name="heading 7" w:uiPriority="9" w:semiHidden="1" w:unhideWhenUsed="1" w:qFormat="1"/>
+    <w:lsdException w:name="heading 8" w:uiPriority="9" w:semiHidden="1" w:unhideWhenUsed="1" w:qFormat="1"/>
+    <w:lsdException w:name="heading 9" w:uiPriority="9" w:semiHidden="1" w:unhideWhenUsed="1" w:qFormat="1"/>
     <w:lsdException w:name="index 1" w:semiHidden="1" w:unhideWhenUsed="1"/>
     <w:lsdException w:name="index 2" w:semiHidden="1" w:unhideWhenUsed="1"/>
     <w:lsdException w:name="index 3" w:semiHidden="1" w:unhideWhenUsed="1"/>
@@ -2474,22 +2043,22 @@
     <w:lsdException w:name="index 7" w:semiHidden="1" w:unhideWhenUsed="1"/>
     <w:lsdException w:name="index 8" w:semiHidden="1" w:unhideWhenUsed="1"/>
     <w:lsdException w:name="index 9" w:semiHidden="1" w:unhideWhenUsed="1"/>
-    <w:lsdException w:name="toc 1" w:semiHidden="1" w:uiPriority="39" w:unhideWhenUsed="1"/>
-    <w:lsdException w:name="toc 2" w:semiHidden="1" w:uiPriority="39" w:unhideWhenUsed="1"/>
-    <w:lsdException w:name="toc 3" w:semiHidden="1" w:uiPriority="39" w:unhideWhenUsed="1"/>
-    <w:lsdException w:name="toc 4" w:semiHidden="1" w:uiPriority="39" w:unhideWhenUsed="1"/>
-    <w:lsdException w:name="toc 5" w:semiHidden="1" w:uiPriority="39" w:unhideWhenUsed="1"/>
-    <w:lsdException w:name="toc 6" w:semiHidden="1" w:uiPriority="39" w:unhideWhenUsed="1"/>
-    <w:lsdException w:name="toc 7" w:semiHidden="1" w:uiPriority="39" w:unhideWhenUsed="1"/>
-    <w:lsdException w:name="toc 8" w:semiHidden="1" w:uiPriority="39" w:unhideWhenUsed="1"/>
-    <w:lsdException w:name="toc 9" w:semiHidden="1" w:uiPriority="39" w:unhideWhenUsed="1"/>
+    <w:lsdException w:name="toc 1" w:uiPriority="39" w:semiHidden="1" w:unhideWhenUsed="1"/>
+    <w:lsdException w:name="toc 2" w:uiPriority="39" w:semiHidden="1" w:unhideWhenUsed="1"/>
+    <w:lsdException w:name="toc 3" w:uiPriority="39" w:semiHidden="1" w:unhideWhenUsed="1"/>
+    <w:lsdException w:name="toc 4" w:uiPriority="39" w:semiHidden="1" w:unhideWhenUsed="1"/>
+    <w:lsdException w:name="toc 5" w:uiPriority="39" w:semiHidden="1" w:unhideWhenUsed="1"/>
+    <w:lsdException w:name="toc 6" w:uiPriority="39" w:semiHidden="1" w:unhideWhenUsed="1"/>
+    <w:lsdException w:name="toc 7" w:uiPriority="39" w:semiHidden="1" w:unhideWhenUsed="1"/>
+    <w:lsdException w:name="toc 8" w:uiPriority="39" w:semiHidden="1" w:unhideWhenUsed="1"/>
+    <w:lsdException w:name="toc 9" w:uiPriority="39" w:semiHidden="1" w:unhideWhenUsed="1"/>
     <w:lsdException w:name="Normal Indent" w:semiHidden="1" w:unhideWhenUsed="1"/>
     <w:lsdException w:name="footnote text" w:semiHidden="1" w:unhideWhenUsed="1"/>
     <w:lsdException w:name="annotation text" w:semiHidden="1" w:unhideWhenUsed="1"/>
     <w:lsdException w:name="header" w:semiHidden="1" w:unhideWhenUsed="1"/>
     <w:lsdException w:name="footer" w:semiHidden="1" w:unhideWhenUsed="1"/>
     <w:lsdException w:name="index heading" w:semiHidden="1" w:unhideWhenUsed="1"/>
-    <w:lsdException w:name="caption" w:semiHidden="1" w:uiPriority="35" w:unhideWhenUsed="1" w:qFormat="1"/>
+    <w:lsdException w:name="caption" w:uiPriority="35" w:semiHidden="1" w:unhideWhenUsed="1" w:qFormat="1"/>
     <w:lsdException w:name="table of figures" w:semiHidden="1" w:unhideWhenUsed="1"/>
     <w:lsdException w:name="envelope address" w:semiHidden="1" w:unhideWhenUsed="1"/>
     <w:lsdException w:name="envelope return" w:semiHidden="1" w:unhideWhenUsed="1"/>
@@ -2520,7 +2089,7 @@
     <w:lsdException w:name="Title" w:uiPriority="10" w:qFormat="1"/>
     <w:lsdException w:name="Closing" w:semiHidden="1" w:unhideWhenUsed="1"/>
     <w:lsdException w:name="Signature" w:semiHidden="1" w:unhideWhenUsed="1"/>
-    <w:lsdException w:name="Default Paragraph Font" w:semiHidden="1" w:uiPriority="1" w:unhideWhenUsed="1"/>
+    <w:lsdException w:name="Default Paragraph Font" w:uiPriority="1" w:semiHidden="1" w:unhideWhenUsed="1"/>
     <w:lsdException w:name="Body Text" w:semiHidden="1" w:unhideWhenUsed="1"/>
     <w:lsdException w:name="Body Text Indent" w:semiHidden="1" w:unhideWhenUsed="1"/>
     <w:lsdException w:name="List Continue" w:semiHidden="1" w:unhideWhenUsed="1"/>
@@ -2720,8 +2289,8 @@
     <w:lsdException w:name="Subtle Reference" w:uiPriority="31" w:qFormat="1"/>
     <w:lsdException w:name="Intense Reference" w:uiPriority="32" w:qFormat="1"/>
     <w:lsdException w:name="Book Title" w:uiPriority="33" w:qFormat="1"/>
-    <w:lsdException w:name="Bibliography" w:semiHidden="1" w:uiPriority="37" w:unhideWhenUsed="1"/>
-    <w:lsdException w:name="TOC Heading" w:semiHidden="1" w:uiPriority="39" w:unhideWhenUsed="1" w:qFormat="1"/>
+    <w:lsdException w:name="Bibliography" w:uiPriority="37" w:semiHidden="1" w:unhideWhenUsed="1"/>
+    <w:lsdException w:name="TOC Heading" w:uiPriority="39" w:semiHidden="1" w:unhideWhenUsed="1" w:qFormat="1"/>
     <w:lsdException w:name="Plain Table 1" w:uiPriority="41"/>
     <w:lsdException w:name="Plain Table 2" w:uiPriority="42"/>
     <w:lsdException w:name="Plain Table 3" w:uiPriority="43"/>
@@ -2831,19 +2400,221 @@
     <w:lsdException w:name="Hashtag" w:semiHidden="1" w:unhideWhenUsed="1"/>
     <w:lsdException w:name="Unresolved Mention" w:semiHidden="1" w:unhideWhenUsed="1"/>
   </w:latentStyles>
-  <w:style w:type="paragraph" w:default="1" w:styleId="a">
+  <w:style w:type="paragraph" w:styleId="Normal" w:default="1">
     <w:name w:val="Normal"/>
     <w:qFormat/>
-    <w:rsid w:val="00D73694"/>
+    <w:rsid w:val="00d73694"/>
+    <w:pPr>
+      <w:widowControl/>
+      <w:bidi w:val="0"/>
+      <w:spacing w:lineRule="auto" w:line="276" w:before="0" w:after="200"/>
+      <w:jc w:val="left"/>
+    </w:pPr>
     <w:rPr>
-      <w:rFonts w:ascii="Calibri" w:eastAsia="Calibri" w:hAnsi="Calibri" w:cs="Times New Roman"/>
+      <w:rFonts w:ascii="Calibri" w:hAnsi="Calibri" w:eastAsia="Calibri" w:cs="Times New Roman" w:asciiTheme="minorHAnsi" w:eastAsiaTheme="minorHAnsi" w:hAnsiTheme="minorHAnsi"/>
+      <w:color w:val="auto"/>
+      <w:kern w:val="0"/>
+      <w:sz w:val="22"/>
+      <w:szCs w:val="22"/>
+      <w:lang w:val="ru-RU" w:eastAsia="en-US" w:bidi="ar-SA"/>
     </w:rPr>
   </w:style>
-  <w:style w:type="character" w:default="1" w:styleId="a0">
+  <w:style w:type="character" w:styleId="DefaultParagraphFont" w:default="1">
     <w:name w:val="Default Paragraph Font"/>
     <w:uiPriority w:val="1"/>
     <w:semiHidden/>
     <w:unhideWhenUsed/>
+    <w:qFormat/>
+    <w:rPr/>
+  </w:style>
+  <w:style w:type="character" w:styleId="Style14" w:customStyle="1">
+    <w:name w:val="Верхний колонтитул Знак"/>
+    <w:basedOn w:val="DefaultParagraphFont"/>
+    <w:link w:val="a3"/>
+    <w:uiPriority w:val="99"/>
+    <w:semiHidden/>
+    <w:qFormat/>
+    <w:rsid w:val="00dd4466"/>
+    <w:rPr>
+      <w:rFonts w:ascii="Calibri" w:hAnsi="Calibri" w:eastAsia="Calibri" w:cs="Times New Roman"/>
+    </w:rPr>
+  </w:style>
+  <w:style w:type="character" w:styleId="Style15" w:customStyle="1">
+    <w:name w:val="Нижний колонтитул Знак"/>
+    <w:basedOn w:val="DefaultParagraphFont"/>
+    <w:link w:val="a5"/>
+    <w:uiPriority w:val="99"/>
+    <w:semiHidden/>
+    <w:qFormat/>
+    <w:rsid w:val="00dd4466"/>
+    <w:rPr>
+      <w:rFonts w:ascii="Calibri" w:hAnsi="Calibri" w:eastAsia="Calibri" w:cs="Times New Roman"/>
+    </w:rPr>
+  </w:style>
+  <w:style w:type="character" w:styleId="Style16" w:customStyle="1">
+    <w:name w:val="Текст выноски Знак"/>
+    <w:basedOn w:val="DefaultParagraphFont"/>
+    <w:link w:val="a8"/>
+    <w:uiPriority w:val="99"/>
+    <w:semiHidden/>
+    <w:qFormat/>
+    <w:rsid w:val="006b6fcf"/>
+    <w:rPr>
+      <w:rFonts w:ascii="Segoe UI" w:hAnsi="Segoe UI" w:eastAsia="Calibri" w:cs="Segoe UI"/>
+      <w:sz w:val="18"/>
+      <w:szCs w:val="18"/>
+    </w:rPr>
+  </w:style>
+  <w:style w:type="paragraph" w:styleId="Style17">
+    <w:name w:val="Заголовок"/>
+    <w:basedOn w:val="Normal"/>
+    <w:next w:val="Style18"/>
+    <w:qFormat/>
+    <w:pPr>
+      <w:keepNext w:val="true"/>
+      <w:spacing w:before="240" w:after="120"/>
+    </w:pPr>
+    <w:rPr>
+      <w:rFonts w:ascii="Liberation Sans" w:hAnsi="Liberation Sans" w:eastAsia="SimSun" w:cs="FreeSans"/>
+      <w:sz w:val="28"/>
+      <w:szCs w:val="28"/>
+    </w:rPr>
+  </w:style>
+  <w:style w:type="paragraph" w:styleId="Style18">
+    <w:name w:val="Body Text"/>
+    <w:basedOn w:val="Normal"/>
+    <w:pPr>
+      <w:spacing w:lineRule="auto" w:line="276" w:before="0" w:after="140"/>
+    </w:pPr>
+    <w:rPr/>
+  </w:style>
+  <w:style w:type="paragraph" w:styleId="Style19">
+    <w:name w:val="List"/>
+    <w:basedOn w:val="Style18"/>
+    <w:pPr/>
+    <w:rPr>
+      <w:rFonts w:cs="FreeSans"/>
+    </w:rPr>
+  </w:style>
+  <w:style w:type="paragraph" w:styleId="Style20">
+    <w:name w:val="Caption"/>
+    <w:basedOn w:val="Normal"/>
+    <w:qFormat/>
+    <w:pPr>
+      <w:suppressLineNumbers/>
+      <w:spacing w:before="120" w:after="120"/>
+    </w:pPr>
+    <w:rPr>
+      <w:rFonts w:cs="FreeSans"/>
+      <w:i/>
+      <w:iCs/>
+      <w:sz w:val="24"/>
+      <w:szCs w:val="24"/>
+    </w:rPr>
+  </w:style>
+  <w:style w:type="paragraph" w:styleId="Style21">
+    <w:name w:val="Указатель"/>
+    <w:basedOn w:val="Normal"/>
+    <w:qFormat/>
+    <w:pPr>
+      <w:suppressLineNumbers/>
+    </w:pPr>
+    <w:rPr>
+      <w:rFonts w:cs="FreeSans"/>
+    </w:rPr>
+  </w:style>
+  <w:style w:type="paragraph" w:styleId="211" w:customStyle="1">
+    <w:name w:val="Основной текст 211"/>
+    <w:basedOn w:val="Normal"/>
+    <w:uiPriority w:val="99"/>
+    <w:qFormat/>
+    <w:rsid w:val="005d247b"/>
+    <w:pPr>
+      <w:tabs>
+        <w:tab w:val="left" w:pos="354" w:leader="none"/>
+        <w:tab w:val="left" w:pos="708" w:leader="none"/>
+      </w:tabs>
+      <w:spacing w:lineRule="atLeast" w:line="240" w:before="0" w:after="0"/>
+      <w:jc w:val="both"/>
+    </w:pPr>
+    <w:rPr>
+      <w:rFonts w:ascii="Arial" w:hAnsi="Arial" w:eastAsia="Times New Roman"/>
+      <w:sz w:val="23"/>
+      <w:szCs w:val="20"/>
+      <w:lang w:eastAsia="ru-RU"/>
+    </w:rPr>
+  </w:style>
+  <w:style w:type="paragraph" w:styleId="Style22">
+    <w:name w:val="Header"/>
+    <w:basedOn w:val="Normal"/>
+    <w:link w:val="a4"/>
+    <w:uiPriority w:val="99"/>
+    <w:semiHidden/>
+    <w:unhideWhenUsed/>
+    <w:rsid w:val="00dd4466"/>
+    <w:pPr>
+      <w:tabs>
+        <w:tab w:val="center" w:pos="4677" w:leader="none"/>
+        <w:tab w:val="right" w:pos="9355" w:leader="none"/>
+      </w:tabs>
+      <w:spacing w:lineRule="auto" w:line="240" w:before="0" w:after="0"/>
+    </w:pPr>
+    <w:rPr/>
+  </w:style>
+  <w:style w:type="paragraph" w:styleId="Style23">
+    <w:name w:val="Footer"/>
+    <w:basedOn w:val="Normal"/>
+    <w:link w:val="a6"/>
+    <w:uiPriority w:val="99"/>
+    <w:semiHidden/>
+    <w:unhideWhenUsed/>
+    <w:rsid w:val="00dd4466"/>
+    <w:pPr>
+      <w:tabs>
+        <w:tab w:val="center" w:pos="4677" w:leader="none"/>
+        <w:tab w:val="right" w:pos="9355" w:leader="none"/>
+      </w:tabs>
+      <w:spacing w:lineRule="auto" w:line="240" w:before="0" w:after="0"/>
+    </w:pPr>
+    <w:rPr/>
+  </w:style>
+  <w:style w:type="paragraph" w:styleId="ListParagraph">
+    <w:name w:val="List Paragraph"/>
+    <w:basedOn w:val="Normal"/>
+    <w:uiPriority w:val="34"/>
+    <w:qFormat/>
+    <w:rsid w:val="00330148"/>
+    <w:pPr>
+      <w:spacing w:before="0" w:after="200"/>
+      <w:ind w:left="720" w:hanging="0"/>
+      <w:contextualSpacing/>
+    </w:pPr>
+    <w:rPr/>
+  </w:style>
+  <w:style w:type="paragraph" w:styleId="BalloonText">
+    <w:name w:val="Balloon Text"/>
+    <w:basedOn w:val="Normal"/>
+    <w:link w:val="a9"/>
+    <w:uiPriority w:val="99"/>
+    <w:semiHidden/>
+    <w:unhideWhenUsed/>
+    <w:qFormat/>
+    <w:rsid w:val="006b6fcf"/>
+    <w:pPr>
+      <w:spacing w:lineRule="auto" w:line="240" w:before="0" w:after="0"/>
+    </w:pPr>
+    <w:rPr>
+      <w:rFonts w:ascii="Segoe UI" w:hAnsi="Segoe UI" w:cs="Segoe UI"/>
+      <w:sz w:val="18"/>
+      <w:szCs w:val="18"/>
+    </w:rPr>
+  </w:style>
+  <w:style w:type="numbering" w:styleId="NoList" w:default="1">
+    <w:name w:val="No List"/>
+    <w:uiPriority w:val="99"/>
+    <w:semiHidden/>
+    <w:unhideWhenUsed/>
+    <w:qFormat/>
   </w:style>
   <w:style w:type="table" w:default="1" w:styleId="a1">
     <w:name w:val="Normal Table"/>
@@ -2859,127 +2630,6 @@
         <w:right w:w="108" w:type="dxa"/>
       </w:tblCellMar>
     </w:tblPr>
-  </w:style>
-  <w:style w:type="numbering" w:default="1" w:styleId="a2">
-    <w:name w:val="No List"/>
-    <w:uiPriority w:val="99"/>
-    <w:semiHidden/>
-    <w:unhideWhenUsed/>
-  </w:style>
-  <w:style w:type="paragraph" w:customStyle="1" w:styleId="211">
-    <w:name w:val="Основной текст 211"/>
-    <w:basedOn w:val="a"/>
-    <w:uiPriority w:val="99"/>
-    <w:rsid w:val="005D247B"/>
-    <w:pPr>
-      <w:tabs>
-        <w:tab w:val="left" w:pos="354"/>
-        <w:tab w:val="left" w:pos="708"/>
-      </w:tabs>
-      <w:spacing w:after="0" w:line="240" w:lineRule="atLeast"/>
-      <w:jc w:val="both"/>
-    </w:pPr>
-    <w:rPr>
-      <w:rFonts w:ascii="Arial" w:eastAsia="Times New Roman" w:hAnsi="Arial"/>
-      <w:sz w:val="23"/>
-      <w:szCs w:val="20"/>
-      <w:lang w:eastAsia="ru-RU"/>
-    </w:rPr>
-  </w:style>
-  <w:style w:type="paragraph" w:styleId="a3">
-    <w:name w:val="header"/>
-    <w:basedOn w:val="a"/>
-    <w:link w:val="a4"/>
-    <w:uiPriority w:val="99"/>
-    <w:semiHidden/>
-    <w:unhideWhenUsed/>
-    <w:rsid w:val="00DD4466"/>
-    <w:pPr>
-      <w:tabs>
-        <w:tab w:val="center" w:pos="4677"/>
-        <w:tab w:val="right" w:pos="9355"/>
-      </w:tabs>
-      <w:spacing w:after="0" w:line="240" w:lineRule="auto"/>
-    </w:pPr>
-  </w:style>
-  <w:style w:type="character" w:customStyle="1" w:styleId="a4">
-    <w:name w:val="Верхний колонтитул Знак"/>
-    <w:basedOn w:val="a0"/>
-    <w:link w:val="a3"/>
-    <w:uiPriority w:val="99"/>
-    <w:semiHidden/>
-    <w:rsid w:val="00DD4466"/>
-    <w:rPr>
-      <w:rFonts w:ascii="Calibri" w:eastAsia="Calibri" w:hAnsi="Calibri" w:cs="Times New Roman"/>
-    </w:rPr>
-  </w:style>
-  <w:style w:type="paragraph" w:styleId="a5">
-    <w:name w:val="footer"/>
-    <w:basedOn w:val="a"/>
-    <w:link w:val="a6"/>
-    <w:uiPriority w:val="99"/>
-    <w:semiHidden/>
-    <w:unhideWhenUsed/>
-    <w:rsid w:val="00DD4466"/>
-    <w:pPr>
-      <w:tabs>
-        <w:tab w:val="center" w:pos="4677"/>
-        <w:tab w:val="right" w:pos="9355"/>
-      </w:tabs>
-      <w:spacing w:after="0" w:line="240" w:lineRule="auto"/>
-    </w:pPr>
-  </w:style>
-  <w:style w:type="character" w:customStyle="1" w:styleId="a6">
-    <w:name w:val="Нижний колонтитул Знак"/>
-    <w:basedOn w:val="a0"/>
-    <w:link w:val="a5"/>
-    <w:uiPriority w:val="99"/>
-    <w:semiHidden/>
-    <w:rsid w:val="00DD4466"/>
-    <w:rPr>
-      <w:rFonts w:ascii="Calibri" w:eastAsia="Calibri" w:hAnsi="Calibri" w:cs="Times New Roman"/>
-    </w:rPr>
-  </w:style>
-  <w:style w:type="paragraph" w:styleId="a7">
-    <w:name w:val="List Paragraph"/>
-    <w:basedOn w:val="a"/>
-    <w:uiPriority w:val="34"/>
-    <w:qFormat/>
-    <w:rsid w:val="00330148"/>
-    <w:pPr>
-      <w:ind w:left="720"/>
-      <w:contextualSpacing/>
-    </w:pPr>
-  </w:style>
-  <w:style w:type="paragraph" w:styleId="a8">
-    <w:name w:val="Balloon Text"/>
-    <w:basedOn w:val="a"/>
-    <w:link w:val="a9"/>
-    <w:uiPriority w:val="99"/>
-    <w:semiHidden/>
-    <w:unhideWhenUsed/>
-    <w:rsid w:val="006B6FCF"/>
-    <w:pPr>
-      <w:spacing w:after="0" w:line="240" w:lineRule="auto"/>
-    </w:pPr>
-    <w:rPr>
-      <w:rFonts w:ascii="Segoe UI" w:hAnsi="Segoe UI" w:cs="Segoe UI"/>
-      <w:sz w:val="18"/>
-      <w:szCs w:val="18"/>
-    </w:rPr>
-  </w:style>
-  <w:style w:type="character" w:customStyle="1" w:styleId="a9">
-    <w:name w:val="Текст выноски Знак"/>
-    <w:basedOn w:val="a0"/>
-    <w:link w:val="a8"/>
-    <w:uiPriority w:val="99"/>
-    <w:semiHidden/>
-    <w:rsid w:val="006B6FCF"/>
-    <w:rPr>
-      <w:rFonts w:ascii="Segoe UI" w:eastAsia="Calibri" w:hAnsi="Segoe UI" w:cs="Segoe UI"/>
-      <w:sz w:val="18"/>
-      <w:szCs w:val="18"/>
-    </w:rPr>
   </w:style>
 </w:styles>
 </file>

</xml_diff>